<commit_message>
3/6 scenario dans le rapport
</commit_message>
<xml_diff>
--- a/Rapport.docx
+++ b/Rapport.docx
@@ -54,6 +54,15 @@
     </w:p>
     <w:sdt>
       <w:sdtPr>
+        <w:rPr>
+          <w:rFonts w:asciiTheme="minorHAnsi" w:eastAsiaTheme="minorHAnsi" w:hAnsiTheme="minorHAnsi" w:cstheme="minorBidi"/>
+          <w:color w:val="auto"/>
+          <w:kern w:val="2"/>
+          <w:sz w:val="22"/>
+          <w:szCs w:val="22"/>
+          <w:lang w:eastAsia="en-US"/>
+          <w14:ligatures w14:val="standardContextual"/>
+        </w:rPr>
         <w:id w:val="714169725"/>
         <w:docPartObj>
           <w:docPartGallery w:val="Table of Contents"/>
@@ -62,15 +71,8 @@
       </w:sdtPr>
       <w:sdtEndPr>
         <w:rPr>
-          <w:rFonts w:asciiTheme="minorHAnsi" w:eastAsiaTheme="minorHAnsi" w:hAnsiTheme="minorHAnsi" w:cstheme="minorBidi"/>
           <w:b/>
           <w:bCs/>
-          <w:color w:val="auto"/>
-          <w:kern w:val="2"/>
-          <w:sz w:val="22"/>
-          <w:szCs w:val="22"/>
-          <w:lang w:eastAsia="en-US"/>
-          <w14:ligatures w14:val="standardContextual"/>
         </w:rPr>
       </w:sdtEndPr>
       <w:sdtContent>
@@ -105,7 +107,7 @@
           <w:r>
             <w:fldChar w:fldCharType="separate"/>
           </w:r>
-          <w:hyperlink w:anchor="_Toc160876438" w:history="1">
+          <w:hyperlink w:anchor="_Toc161062972" w:history="1">
             <w:r>
               <w:rPr>
                 <w:rStyle w:val="Lienhypertexte"/>
@@ -132,7 +134,7 @@
                 <w:noProof/>
                 <w:webHidden/>
               </w:rPr>
-              <w:instrText xml:space="preserve"> PAGEREF _Toc160876438 \h </w:instrText>
+              <w:instrText xml:space="preserve"> PAGEREF _Toc161062972 \h </w:instrText>
             </w:r>
             <w:r>
               <w:rPr>
@@ -177,7 +179,7 @@
               <w:lang w:eastAsia="fr-FR"/>
             </w:rPr>
           </w:pPr>
-          <w:hyperlink w:anchor="_Toc160876439" w:history="1">
+          <w:hyperlink w:anchor="_Toc161062973" w:history="1">
             <w:r>
               <w:rPr>
                 <w:rStyle w:val="Lienhypertexte"/>
@@ -204,7 +206,7 @@
                 <w:noProof/>
                 <w:webHidden/>
               </w:rPr>
-              <w:instrText xml:space="preserve"> PAGEREF _Toc160876439 \h </w:instrText>
+              <w:instrText xml:space="preserve"> PAGEREF _Toc161062973 \h </w:instrText>
             </w:r>
             <w:r>
               <w:rPr>
@@ -249,7 +251,7 @@
               <w:lang w:eastAsia="fr-FR"/>
             </w:rPr>
           </w:pPr>
-          <w:hyperlink w:anchor="_Toc160876440" w:history="1">
+          <w:hyperlink w:anchor="_Toc161062974" w:history="1">
             <w:r>
               <w:rPr>
                 <w:rStyle w:val="Lienhypertexte"/>
@@ -276,7 +278,151 @@
                 <w:noProof/>
                 <w:webHidden/>
               </w:rPr>
-              <w:instrText xml:space="preserve"> PAGEREF _Toc160876440 \h </w:instrText>
+              <w:instrText xml:space="preserve"> PAGEREF _Toc161062974 \h </w:instrText>
+            </w:r>
+            <w:r>
+              <w:rPr>
+                <w:noProof/>
+                <w:webHidden/>
+              </w:rPr>
+            </w:r>
+            <w:r>
+              <w:rPr>
+                <w:noProof/>
+                <w:webHidden/>
+              </w:rPr>
+              <w:fldChar w:fldCharType="separate"/>
+            </w:r>
+            <w:r>
+              <w:rPr>
+                <w:noProof/>
+                <w:webHidden/>
+              </w:rPr>
+              <w:t>2</w:t>
+            </w:r>
+            <w:r>
+              <w:rPr>
+                <w:noProof/>
+                <w:webHidden/>
+              </w:rPr>
+              <w:fldChar w:fldCharType="end"/>
+            </w:r>
+          </w:hyperlink>
+        </w:p>
+        <w:p>
+          <w:pPr>
+            <w:pStyle w:val="TM1"/>
+            <w:tabs>
+              <w:tab w:val="right" w:leader="dot" w:pos="9062"/>
+            </w:tabs>
+            <w:rPr>
+              <w:rFonts w:eastAsiaTheme="minorEastAsia"/>
+              <w:noProof/>
+              <w:sz w:val="24"/>
+              <w:szCs w:val="24"/>
+              <w:lang w:eastAsia="fr-FR"/>
+            </w:rPr>
+          </w:pPr>
+          <w:hyperlink w:anchor="_Toc161062975" w:history="1">
+            <w:r>
+              <w:rPr>
+                <w:rStyle w:val="Lienhypertexte"/>
+                <w:noProof/>
+              </w:rPr>
+              <w:t>II. Scénarios</w:t>
+            </w:r>
+            <w:r>
+              <w:rPr>
+                <w:noProof/>
+                <w:webHidden/>
+              </w:rPr>
+              <w:tab/>
+            </w:r>
+            <w:r>
+              <w:rPr>
+                <w:noProof/>
+                <w:webHidden/>
+              </w:rPr>
+              <w:fldChar w:fldCharType="begin"/>
+            </w:r>
+            <w:r>
+              <w:rPr>
+                <w:noProof/>
+                <w:webHidden/>
+              </w:rPr>
+              <w:instrText xml:space="preserve"> PAGEREF _Toc161062975 \h </w:instrText>
+            </w:r>
+            <w:r>
+              <w:rPr>
+                <w:noProof/>
+                <w:webHidden/>
+              </w:rPr>
+            </w:r>
+            <w:r>
+              <w:rPr>
+                <w:noProof/>
+                <w:webHidden/>
+              </w:rPr>
+              <w:fldChar w:fldCharType="separate"/>
+            </w:r>
+            <w:r>
+              <w:rPr>
+                <w:noProof/>
+                <w:webHidden/>
+              </w:rPr>
+              <w:t>2</w:t>
+            </w:r>
+            <w:r>
+              <w:rPr>
+                <w:noProof/>
+                <w:webHidden/>
+              </w:rPr>
+              <w:fldChar w:fldCharType="end"/>
+            </w:r>
+          </w:hyperlink>
+        </w:p>
+        <w:p>
+          <w:pPr>
+            <w:pStyle w:val="TM2"/>
+            <w:tabs>
+              <w:tab w:val="right" w:leader="dot" w:pos="9062"/>
+            </w:tabs>
+            <w:rPr>
+              <w:rFonts w:eastAsiaTheme="minorEastAsia"/>
+              <w:noProof/>
+              <w:sz w:val="24"/>
+              <w:szCs w:val="24"/>
+              <w:lang w:eastAsia="fr-FR"/>
+            </w:rPr>
+          </w:pPr>
+          <w:hyperlink w:anchor="_Toc161062976" w:history="1">
+            <w:r>
+              <w:rPr>
+                <w:rStyle w:val="Lienhypertexte"/>
+                <w:noProof/>
+              </w:rPr>
+              <w:t>Scénario 1</w:t>
+            </w:r>
+            <w:r>
+              <w:rPr>
+                <w:noProof/>
+                <w:webHidden/>
+              </w:rPr>
+              <w:tab/>
+            </w:r>
+            <w:r>
+              <w:rPr>
+                <w:noProof/>
+                <w:webHidden/>
+              </w:rPr>
+              <w:fldChar w:fldCharType="begin"/>
+            </w:r>
+            <w:r>
+              <w:rPr>
+                <w:noProof/>
+                <w:webHidden/>
+              </w:rPr>
+              <w:instrText xml:space="preserve"> PAGEREF _Toc161062976 \h </w:instrText>
             </w:r>
             <w:r>
               <w:rPr>
@@ -334,7 +480,7 @@
         </w:rPr>
         <w:br/>
       </w:r>
-      <w:bookmarkStart w:id="0" w:name="_Toc160876438"/>
+      <w:bookmarkStart w:id="0" w:name="_Toc161062972"/>
       <w:r>
         <w:t xml:space="preserve">I. XML et XML </w:t>
       </w:r>
@@ -347,7 +493,7 @@
       <w:pPr>
         <w:pStyle w:val="Titre2"/>
       </w:pPr>
-      <w:bookmarkStart w:id="1" w:name="_Toc160876439"/>
+      <w:bookmarkStart w:id="1" w:name="_Toc161062973"/>
       <w:r>
         <w:t>Construction de la base de données</w:t>
       </w:r>
@@ -369,15 +515,7 @@
       </w:r>
       <w:r>
         <w:br/>
-        <w:t xml:space="preserve">Nous avons donc commencé par mettre ces éléments dans notre document </w:t>
-      </w:r>
-      <w:proofErr w:type="spellStart"/>
-      <w:r>
-        <w:t>xsd</w:t>
-      </w:r>
-      <w:proofErr w:type="spellEnd"/>
-      <w:r>
-        <w:t xml:space="preserve"> et ensuite nous les avons pris chacun un par un tout en nous demandant de quoi ils devraient être composés.</w:t>
+        <w:t>Nous avons donc commencé par mettre ces éléments dans notre document xsd et ensuite nous les avons pris chacun un par un tout en nous demandant de quoi ils devraient être composés.</w:t>
       </w:r>
       <w:r>
         <w:br/>
@@ -399,57 +537,18 @@
         <w:t xml:space="preserve"> individuels </w:t>
       </w:r>
       <w:r>
-        <w:t xml:space="preserve">dotés d’un id (pour éviter la redondance). Cet élément Ingrédient est un </w:t>
-      </w:r>
-      <w:proofErr w:type="spellStart"/>
-      <w:r>
-        <w:t>xs</w:t>
-      </w:r>
-      <w:proofErr w:type="spellEnd"/>
-      <w:proofErr w:type="gramStart"/>
-      <w:r>
-        <w:t> :</w:t>
-      </w:r>
-      <w:proofErr w:type="spellStart"/>
-      <w:r>
-        <w:t>complexType</w:t>
-      </w:r>
-      <w:proofErr w:type="spellEnd"/>
-      <w:proofErr w:type="gramEnd"/>
-      <w:r>
-        <w:t xml:space="preserve">, il est donc composé de plusieurs éléments, et également c’est un </w:t>
-      </w:r>
-      <w:proofErr w:type="spellStart"/>
-      <w:r>
-        <w:t>xs</w:t>
-      </w:r>
-      <w:proofErr w:type="spellEnd"/>
-      <w:r>
-        <w:t> :</w:t>
-      </w:r>
-      <w:proofErr w:type="spellStart"/>
-      <w:r>
-        <w:t>sequence</w:t>
-      </w:r>
-      <w:proofErr w:type="spellEnd"/>
-      <w:r>
-        <w:t>, ce qui signifie qu’on veut garder l’ordre spécifié des éléments de « ingrédient ».</w:t>
+        <w:t>dotés d’un id (pour éviter la redondance). Cet élément Ingrédient est un xs :complexType, il est donc composé de plusieurs éléments, et également c’est un xs :sequence, ce qui signifie qu’on veut garder l’ordre spécifié des éléments de « ingrédient ».</w:t>
       </w:r>
       <w:r>
         <w:br/>
-        <w:t xml:space="preserve">Ces éléments sont, un nom (sous forme d’un string), une quantité (sous forme d’un </w:t>
-      </w:r>
-      <w:proofErr w:type="spellStart"/>
-      <w:r>
-        <w:t>integer</w:t>
-      </w:r>
-      <w:proofErr w:type="spellEnd"/>
-      <w:r>
-        <w:t xml:space="preserve">), une unité (sous forme de string). </w:t>
+        <w:t xml:space="preserve">Ces éléments sont, un nom (sous forme d’un string), une quantité (sous forme d’un integer), une unité (sous forme de string). </w:t>
       </w:r>
     </w:p>
     <w:p>
       <w:r>
+        <w:rPr>
+          <w:noProof/>
+        </w:rPr>
         <w:drawing>
           <wp:anchor distT="0" distB="0" distL="114300" distR="114300" simplePos="0" relativeHeight="251658240" behindDoc="0" locked="0" layoutInCell="1" allowOverlap="1" wp14:anchorId="358D9A25" wp14:editId="51C1D38C">
             <wp:simplePos x="0" y="0"/>
@@ -517,27 +616,8 @@
     <w:p/>
     <w:p>
       <w:r>
-        <w:t xml:space="preserve">Après avoir fait cela avec chaque élément, notre </w:t>
-      </w:r>
-      <w:proofErr w:type="spellStart"/>
-      <w:r>
-        <w:t>xsd</w:t>
-      </w:r>
-      <w:proofErr w:type="spellEnd"/>
-      <w:r>
-        <w:t xml:space="preserve"> était terminé et nous avons pu construire notre XML. Nous avons essayé de le remplir de quelques données pour avoir une base de </w:t>
-      </w:r>
-      <w:r>
         <w:lastRenderedPageBreak/>
-        <w:t xml:space="preserve">données permettant de travailler sur la suite du projet en construisant des visualisation grâce aux </w:t>
-      </w:r>
-      <w:proofErr w:type="spellStart"/>
-      <w:r>
-        <w:t>xslt</w:t>
-      </w:r>
-      <w:proofErr w:type="spellEnd"/>
-      <w:r>
-        <w:t>.</w:t>
+        <w:t>Après avoir fait cela avec chaque élément, notre xsd était terminé et nous avons pu construire notre XML. Nous avons essayé de le remplir de quelques données pour avoir une base de données permettant de travailler sur la suite du projet en construisant des visualisation grâce aux xslt.</w:t>
       </w:r>
     </w:p>
     <w:p>
@@ -552,7 +632,7 @@
       <w:pPr>
         <w:pStyle w:val="Titre2"/>
       </w:pPr>
-      <w:bookmarkStart w:id="2" w:name="_Toc160876440"/>
+      <w:bookmarkStart w:id="2" w:name="_Toc161062974"/>
       <w:r>
         <w:t>Avantages et inconvénients</w:t>
       </w:r>
@@ -585,6 +665,9 @@
     </w:p>
     <w:p>
       <w:r>
+        <w:rPr>
+          <w:noProof/>
+        </w:rPr>
         <w:drawing>
           <wp:inline distT="0" distB="0" distL="0" distR="0" wp14:anchorId="392BE710" wp14:editId="091B7D85">
             <wp:extent cx="2487386" cy="1077620"/>
@@ -622,6 +705,9 @@
         </w:drawing>
       </w:r>
       <w:r>
+        <w:rPr>
+          <w:noProof/>
+        </w:rPr>
         <w:drawing>
           <wp:inline distT="0" distB="0" distL="0" distR="0" wp14:anchorId="776AEB74" wp14:editId="5BD7C6F6">
             <wp:extent cx="2476715" cy="1066892"/>
@@ -676,15 +762,113 @@
         <w:t>compliquer</w:t>
       </w:r>
       <w:r>
-        <w:t xml:space="preserve"> la tâche, il suffira de prendre l’ingrédient avec </w:t>
-      </w:r>
-      <w:proofErr w:type="spellStart"/>
-      <w:r>
-        <w:t>l’id</w:t>
-      </w:r>
-      <w:proofErr w:type="spellEnd"/>
-      <w:r>
-        <w:t xml:space="preserve"> 16 qui correspond à un sachet de 50g de sucre.</w:t>
+        <w:t xml:space="preserve"> la tâche, il suffira de prendre l’ingrédient avec l’id 16 qui correspond à un sachet de 50g de sucre.</w:t>
+      </w:r>
+    </w:p>
+    <w:p/>
+    <w:p>
+      <w:pPr>
+        <w:pStyle w:val="Titre1"/>
+      </w:pPr>
+      <w:bookmarkStart w:id="3" w:name="_Toc161062975"/>
+      <w:r>
+        <w:t>II. Scénarios</w:t>
+      </w:r>
+      <w:bookmarkEnd w:id="3"/>
+    </w:p>
+    <w:p>
+      <w:pPr>
+        <w:pStyle w:val="Titre2"/>
+      </w:pPr>
+      <w:bookmarkStart w:id="4" w:name="_Toc161062976"/>
+      <w:r>
+        <w:t>Scénario 1</w:t>
+      </w:r>
+      <w:bookmarkEnd w:id="4"/>
+    </w:p>
+    <w:p>
+      <w:r>
+        <w:t xml:space="preserve">Pour ce scénario nous avons choisi de faire un simple affichage des recettes avec leurs ingrédients pour que les utilisateurs puissent avoir un aperçu des plats auxquels ils peuvent avoir accès en commandant chez nous.  Ce scénario (comme les </w:t>
+      </w:r>
+      <w:r>
+        <w:t>suivants</w:t>
+      </w:r>
+      <w:r>
+        <w:t xml:space="preserve">) utilise évidemment </w:t>
+      </w:r>
+      <w:r>
+        <w:t>xs :key pour créer des index utilisant les @id.  Dans ce scénario, cela permet par exemple de faire référence à des ingrédients qui ne sont pas directement écrits dans les recettes à l’aide de l’index ingredientKey.</w:t>
+      </w:r>
+    </w:p>
+    <w:p>
+      <w:pPr>
+        <w:pStyle w:val="Titre2"/>
+      </w:pPr>
+      <w:r>
+        <w:lastRenderedPageBreak/>
+        <w:t>Scenario 2</w:t>
+      </w:r>
+    </w:p>
+    <w:p>
+      <w:pPr>
+        <w:rPr>
+          <w:rFonts w:ascii="Segoe UI Emoji" w:hAnsi="Segoe UI Emoji" w:cs="Segoe UI Emoji"/>
+        </w:rPr>
+      </w:pPr>
+      <w:r>
+        <w:t>Pour ce scénario, nous affichons les commentaires. Pour rendre cela un peu plus ordonné nous utilisons des for each dans le but d’afficher tout d’abord tous les commentaires ayant eu une note de 5</w:t>
+      </w:r>
+      <w:r>
+        <w:rPr>
+          <w:rFonts w:ascii="Segoe UI Emoji" w:hAnsi="Segoe UI Emoji" w:cs="Segoe UI Emoji"/>
+        </w:rPr>
+        <w:t>⭐ puis puis ceux ayant eu 4⭐ etc…</w:t>
+      </w:r>
+      <w:r>
+        <w:rPr>
+          <w:rFonts w:ascii="Segoe UI Emoji" w:hAnsi="Segoe UI Emoji" w:cs="Segoe UI Emoji"/>
+        </w:rPr>
+        <w:br/>
+        <w:t xml:space="preserve">On utilise ici 2 xs :key pour avoir le nom du menu associé au commentaire ainsi que </w:t>
+      </w:r>
+      <w:r>
+        <w:rPr>
+          <w:rFonts w:ascii="Segoe UI Emoji" w:hAnsi="Segoe UI Emoji" w:cs="Segoe UI Emoji"/>
+        </w:rPr>
+        <w:t>l’id de la commande.</w:t>
+      </w:r>
+    </w:p>
+    <w:p>
+      <w:pPr>
+        <w:rPr>
+          <w:rFonts w:ascii="Segoe UI Emoji" w:hAnsi="Segoe UI Emoji" w:cs="Segoe UI Emoji"/>
+        </w:rPr>
+      </w:pPr>
+    </w:p>
+    <w:p>
+      <w:pPr>
+        <w:pStyle w:val="Titre2"/>
+      </w:pPr>
+      <w:r>
+        <w:t>Scenario 6</w:t>
+      </w:r>
+    </w:p>
+    <w:p>
+      <w:r>
+        <w:t>Pour ce dernier scénario, nous avons pris la décision de programmer en python. Nous avons codé ce programme python pour qu’il utilise les données xml et les transforme en un fichier html. Plus précisément, l’output est un fichier html affichant les utilisateurs de XMHelloFresh ainsi que leurs informations. Cette page est bien évidemment réservée aux administrateurs du site.</w:t>
+      </w:r>
+    </w:p>
+    <w:p>
+      <w:r>
+        <w:t>Ce programme est simple, il import xml.etree.ElementTree qui permet de traiter les xml en python.</w:t>
+      </w:r>
+      <w:r>
+        <w:br/>
+        <w:t xml:space="preserve">Ensuite, depuis la racine, nous nous rendons dans la branche des utilisateurs ce qui nous permet ensuite de récupérer tout les éléments d’un utilisateur. </w:t>
+      </w:r>
+      <w:r>
+        <w:br/>
+        <w:t>Grâce à cela on peut ensuite insérer ces informations dans le format html et générer l’output</w:t>
       </w:r>
     </w:p>
     <w:sectPr>

</xml_diff>

<commit_message>
compléments pour scénar 1 2 6
</commit_message>
<xml_diff>
--- a/Rapport.docx
+++ b/Rapport.docx
@@ -33,6 +33,7 @@
           <w:szCs w:val="28"/>
         </w:rPr>
       </w:pPr>
+      <w:proofErr w:type="spellStart"/>
       <w:r>
         <w:rPr>
           <w:rFonts w:ascii="Copperplate Gothic Light" w:hAnsi="Copperplate Gothic Light"/>
@@ -41,6 +42,7 @@
         </w:rPr>
         <w:t>XMHelloFresh</w:t>
       </w:r>
+      <w:proofErr w:type="spellEnd"/>
     </w:p>
     <w:p>
       <w:pPr>
@@ -107,7 +109,7 @@
           <w:r>
             <w:fldChar w:fldCharType="separate"/>
           </w:r>
-          <w:hyperlink w:anchor="_Toc161062972" w:history="1">
+          <w:hyperlink w:anchor="_Toc161224311" w:history="1">
             <w:r>
               <w:rPr>
                 <w:rStyle w:val="Lienhypertexte"/>
@@ -134,7 +136,7 @@
                 <w:noProof/>
                 <w:webHidden/>
               </w:rPr>
-              <w:instrText xml:space="preserve"> PAGEREF _Toc161062972 \h </w:instrText>
+              <w:instrText xml:space="preserve"> PAGEREF _Toc161224311 \h </w:instrText>
             </w:r>
             <w:r>
               <w:rPr>
@@ -179,7 +181,7 @@
               <w:lang w:eastAsia="fr-FR"/>
             </w:rPr>
           </w:pPr>
-          <w:hyperlink w:anchor="_Toc161062973" w:history="1">
+          <w:hyperlink w:anchor="_Toc161224312" w:history="1">
             <w:r>
               <w:rPr>
                 <w:rStyle w:val="Lienhypertexte"/>
@@ -206,7 +208,7 @@
                 <w:noProof/>
                 <w:webHidden/>
               </w:rPr>
-              <w:instrText xml:space="preserve"> PAGEREF _Toc161062973 \h </w:instrText>
+              <w:instrText xml:space="preserve"> PAGEREF _Toc161224312 \h </w:instrText>
             </w:r>
             <w:r>
               <w:rPr>
@@ -251,7 +253,7 @@
               <w:lang w:eastAsia="fr-FR"/>
             </w:rPr>
           </w:pPr>
-          <w:hyperlink w:anchor="_Toc161062974" w:history="1">
+          <w:hyperlink w:anchor="_Toc161224313" w:history="1">
             <w:r>
               <w:rPr>
                 <w:rStyle w:val="Lienhypertexte"/>
@@ -278,7 +280,7 @@
                 <w:noProof/>
                 <w:webHidden/>
               </w:rPr>
-              <w:instrText xml:space="preserve"> PAGEREF _Toc161062974 \h </w:instrText>
+              <w:instrText xml:space="preserve"> PAGEREF _Toc161224313 \h </w:instrText>
             </w:r>
             <w:r>
               <w:rPr>
@@ -323,7 +325,7 @@
               <w:lang w:eastAsia="fr-FR"/>
             </w:rPr>
           </w:pPr>
-          <w:hyperlink w:anchor="_Toc161062975" w:history="1">
+          <w:hyperlink w:anchor="_Toc161224314" w:history="1">
             <w:r>
               <w:rPr>
                 <w:rStyle w:val="Lienhypertexte"/>
@@ -350,7 +352,7 @@
                 <w:noProof/>
                 <w:webHidden/>
               </w:rPr>
-              <w:instrText xml:space="preserve"> PAGEREF _Toc161062975 \h </w:instrText>
+              <w:instrText xml:space="preserve"> PAGEREF _Toc161224314 \h </w:instrText>
             </w:r>
             <w:r>
               <w:rPr>
@@ -395,7 +397,7 @@
               <w:lang w:eastAsia="fr-FR"/>
             </w:rPr>
           </w:pPr>
-          <w:hyperlink w:anchor="_Toc161062976" w:history="1">
+          <w:hyperlink w:anchor="_Toc161224315" w:history="1">
             <w:r>
               <w:rPr>
                 <w:rStyle w:val="Lienhypertexte"/>
@@ -422,7 +424,7 @@
                 <w:noProof/>
                 <w:webHidden/>
               </w:rPr>
-              <w:instrText xml:space="preserve"> PAGEREF _Toc161062976 \h </w:instrText>
+              <w:instrText xml:space="preserve"> PAGEREF _Toc161224315 \h </w:instrText>
             </w:r>
             <w:r>
               <w:rPr>
@@ -443,6 +445,150 @@
                 <w:webHidden/>
               </w:rPr>
               <w:t>2</w:t>
+            </w:r>
+            <w:r>
+              <w:rPr>
+                <w:noProof/>
+                <w:webHidden/>
+              </w:rPr>
+              <w:fldChar w:fldCharType="end"/>
+            </w:r>
+          </w:hyperlink>
+        </w:p>
+        <w:p>
+          <w:pPr>
+            <w:pStyle w:val="TM2"/>
+            <w:tabs>
+              <w:tab w:val="right" w:leader="dot" w:pos="9062"/>
+            </w:tabs>
+            <w:rPr>
+              <w:rFonts w:eastAsiaTheme="minorEastAsia"/>
+              <w:noProof/>
+              <w:sz w:val="24"/>
+              <w:szCs w:val="24"/>
+              <w:lang w:eastAsia="fr-FR"/>
+            </w:rPr>
+          </w:pPr>
+          <w:hyperlink w:anchor="_Toc161224316" w:history="1">
+            <w:r>
+              <w:rPr>
+                <w:rStyle w:val="Lienhypertexte"/>
+                <w:noProof/>
+              </w:rPr>
+              <w:t>Scenario 2</w:t>
+            </w:r>
+            <w:r>
+              <w:rPr>
+                <w:noProof/>
+                <w:webHidden/>
+              </w:rPr>
+              <w:tab/>
+            </w:r>
+            <w:r>
+              <w:rPr>
+                <w:noProof/>
+                <w:webHidden/>
+              </w:rPr>
+              <w:fldChar w:fldCharType="begin"/>
+            </w:r>
+            <w:r>
+              <w:rPr>
+                <w:noProof/>
+                <w:webHidden/>
+              </w:rPr>
+              <w:instrText xml:space="preserve"> PAGEREF _Toc161224316 \h </w:instrText>
+            </w:r>
+            <w:r>
+              <w:rPr>
+                <w:noProof/>
+                <w:webHidden/>
+              </w:rPr>
+            </w:r>
+            <w:r>
+              <w:rPr>
+                <w:noProof/>
+                <w:webHidden/>
+              </w:rPr>
+              <w:fldChar w:fldCharType="separate"/>
+            </w:r>
+            <w:r>
+              <w:rPr>
+                <w:noProof/>
+                <w:webHidden/>
+              </w:rPr>
+              <w:t>3</w:t>
+            </w:r>
+            <w:r>
+              <w:rPr>
+                <w:noProof/>
+                <w:webHidden/>
+              </w:rPr>
+              <w:fldChar w:fldCharType="end"/>
+            </w:r>
+          </w:hyperlink>
+        </w:p>
+        <w:p>
+          <w:pPr>
+            <w:pStyle w:val="TM2"/>
+            <w:tabs>
+              <w:tab w:val="right" w:leader="dot" w:pos="9062"/>
+            </w:tabs>
+            <w:rPr>
+              <w:rFonts w:eastAsiaTheme="minorEastAsia"/>
+              <w:noProof/>
+              <w:sz w:val="24"/>
+              <w:szCs w:val="24"/>
+              <w:lang w:eastAsia="fr-FR"/>
+            </w:rPr>
+          </w:pPr>
+          <w:hyperlink w:anchor="_Toc161224317" w:history="1">
+            <w:r>
+              <w:rPr>
+                <w:rStyle w:val="Lienhypertexte"/>
+                <w:noProof/>
+              </w:rPr>
+              <w:t>Scenario 6</w:t>
+            </w:r>
+            <w:r>
+              <w:rPr>
+                <w:noProof/>
+                <w:webHidden/>
+              </w:rPr>
+              <w:tab/>
+            </w:r>
+            <w:r>
+              <w:rPr>
+                <w:noProof/>
+                <w:webHidden/>
+              </w:rPr>
+              <w:fldChar w:fldCharType="begin"/>
+            </w:r>
+            <w:r>
+              <w:rPr>
+                <w:noProof/>
+                <w:webHidden/>
+              </w:rPr>
+              <w:instrText xml:space="preserve"> PAGEREF _Toc161224317 \h </w:instrText>
+            </w:r>
+            <w:r>
+              <w:rPr>
+                <w:noProof/>
+                <w:webHidden/>
+              </w:rPr>
+            </w:r>
+            <w:r>
+              <w:rPr>
+                <w:noProof/>
+                <w:webHidden/>
+              </w:rPr>
+              <w:fldChar w:fldCharType="separate"/>
+            </w:r>
+            <w:r>
+              <w:rPr>
+                <w:noProof/>
+                <w:webHidden/>
+              </w:rPr>
+              <w:t>3</w:t>
             </w:r>
             <w:r>
               <w:rPr>
@@ -480,7 +626,7 @@
         </w:rPr>
         <w:br/>
       </w:r>
-      <w:bookmarkStart w:id="0" w:name="_Toc161062972"/>
+      <w:bookmarkStart w:id="0" w:name="_Toc161224311"/>
       <w:r>
         <w:t xml:space="preserve">I. XML et XML </w:t>
       </w:r>
@@ -493,7 +639,7 @@
       <w:pPr>
         <w:pStyle w:val="Titre2"/>
       </w:pPr>
-      <w:bookmarkStart w:id="1" w:name="_Toc161062973"/>
+      <w:bookmarkStart w:id="1" w:name="_Toc161224312"/>
       <w:r>
         <w:t>Construction de la base de données</w:t>
       </w:r>
@@ -515,7 +661,15 @@
       </w:r>
       <w:r>
         <w:br/>
-        <w:t>Nous avons donc commencé par mettre ces éléments dans notre document xsd et ensuite nous les avons pris chacun un par un tout en nous demandant de quoi ils devraient être composés.</w:t>
+        <w:t xml:space="preserve">Nous avons donc commencé par mettre ces éléments dans notre document </w:t>
+      </w:r>
+      <w:proofErr w:type="spellStart"/>
+      <w:r>
+        <w:t>xsd</w:t>
+      </w:r>
+      <w:proofErr w:type="spellEnd"/>
+      <w:r>
+        <w:t xml:space="preserve"> et ensuite nous les avons pris chacun un par un tout en nous demandant de quoi ils devraient être composés.</w:t>
       </w:r>
       <w:r>
         <w:br/>
@@ -537,11 +691,51 @@
         <w:t xml:space="preserve"> individuels </w:t>
       </w:r>
       <w:r>
-        <w:t>dotés d’un id (pour éviter la redondance). Cet élément Ingrédient est un xs :complexType, il est donc composé de plusieurs éléments, et également c’est un xs :sequence, ce qui signifie qu’on veut garder l’ordre spécifié des éléments de « ingrédient ».</w:t>
+        <w:t xml:space="preserve">dotés d’un id (pour éviter la redondance). Cet élément Ingrédient est un </w:t>
+      </w:r>
+      <w:proofErr w:type="spellStart"/>
+      <w:r>
+        <w:t>xs</w:t>
+      </w:r>
+      <w:proofErr w:type="spellEnd"/>
+      <w:r>
+        <w:t> :</w:t>
+      </w:r>
+      <w:proofErr w:type="spellStart"/>
+      <w:r>
+        <w:t>complexType</w:t>
+      </w:r>
+      <w:proofErr w:type="spellEnd"/>
+      <w:r>
+        <w:t xml:space="preserve">, il est donc composé de plusieurs éléments, et également c’est un </w:t>
+      </w:r>
+      <w:proofErr w:type="spellStart"/>
+      <w:r>
+        <w:t>xs</w:t>
+      </w:r>
+      <w:proofErr w:type="spellEnd"/>
+      <w:r>
+        <w:t> :</w:t>
+      </w:r>
+      <w:proofErr w:type="spellStart"/>
+      <w:r>
+        <w:t>sequence</w:t>
+      </w:r>
+      <w:proofErr w:type="spellEnd"/>
+      <w:r>
+        <w:t>, ce qui signifie qu’on veut garder l’ordre spécifié des éléments de « ingrédient ».</w:t>
       </w:r>
       <w:r>
         <w:br/>
-        <w:t xml:space="preserve">Ces éléments sont, un nom (sous forme d’un string), une quantité (sous forme d’un integer), une unité (sous forme de string). </w:t>
+        <w:t xml:space="preserve">Ces éléments sont, un nom (sous forme d’un string), une quantité (sous forme d’un </w:t>
+      </w:r>
+      <w:proofErr w:type="spellStart"/>
+      <w:r>
+        <w:t>integer</w:t>
+      </w:r>
+      <w:proofErr w:type="spellEnd"/>
+      <w:r>
+        <w:t xml:space="preserve">), une unité (sous forme de string). </w:t>
       </w:r>
     </w:p>
     <w:p>
@@ -616,8 +810,23 @@
     <w:p/>
     <w:p>
       <w:r>
-        <w:lastRenderedPageBreak/>
-        <w:t>Après avoir fait cela avec chaque élément, notre xsd était terminé et nous avons pu construire notre XML. Nous avons essayé de le remplir de quelques données pour avoir une base de données permettant de travailler sur la suite du projet en construisant des visualisation grâce aux xslt.</w:t>
+        <w:t xml:space="preserve">Après avoir fait cela avec chaque élément, notre </w:t>
+      </w:r>
+      <w:proofErr w:type="spellStart"/>
+      <w:r>
+        <w:t>xsd</w:t>
+      </w:r>
+      <w:proofErr w:type="spellEnd"/>
+      <w:r>
+        <w:t xml:space="preserve"> était terminé et nous avons pu construire notre XML. Nous avons essayé de le remplir de quelques données pour avoir une base de données permettant de travailler sur la suite du projet en construisant des visualisation grâce aux </w:t>
+      </w:r>
+      <w:proofErr w:type="spellStart"/>
+      <w:r>
+        <w:t>xslt</w:t>
+      </w:r>
+      <w:proofErr w:type="spellEnd"/>
+      <w:r>
+        <w:t>.</w:t>
       </w:r>
     </w:p>
     <w:p>
@@ -632,7 +841,7 @@
       <w:pPr>
         <w:pStyle w:val="Titre2"/>
       </w:pPr>
-      <w:bookmarkStart w:id="2" w:name="_Toc161062974"/>
+      <w:bookmarkStart w:id="2" w:name="_Toc161224313"/>
       <w:r>
         <w:t>Avantages et inconvénients</w:t>
       </w:r>
@@ -762,7 +971,15 @@
         <w:t>compliquer</w:t>
       </w:r>
       <w:r>
-        <w:t xml:space="preserve"> la tâche, il suffira de prendre l’ingrédient avec l’id 16 qui correspond à un sachet de 50g de sucre.</w:t>
+        <w:t xml:space="preserve"> la tâche, il suffira de prendre l’ingrédient avec </w:t>
+      </w:r>
+      <w:proofErr w:type="spellStart"/>
+      <w:r>
+        <w:t>l’id</w:t>
+      </w:r>
+      <w:proofErr w:type="spellEnd"/>
+      <w:r>
+        <w:t xml:space="preserve"> 16 qui correspond à un sachet de 50g de sucre.</w:t>
       </w:r>
     </w:p>
     <w:p/>
@@ -770,7 +987,7 @@
       <w:pPr>
         <w:pStyle w:val="Titre1"/>
       </w:pPr>
-      <w:bookmarkStart w:id="3" w:name="_Toc161062975"/>
+      <w:bookmarkStart w:id="3" w:name="_Toc161224314"/>
       <w:r>
         <w:t>II. Scénarios</w:t>
       </w:r>
@@ -780,7 +997,7 @@
       <w:pPr>
         <w:pStyle w:val="Titre2"/>
       </w:pPr>
-      <w:bookmarkStart w:id="4" w:name="_Toc161062976"/>
+      <w:bookmarkStart w:id="4" w:name="_Toc161224315"/>
       <w:r>
         <w:t>Scénario 1</w:t>
       </w:r>
@@ -788,25 +1005,53 @@
     </w:p>
     <w:p>
       <w:r>
-        <w:t xml:space="preserve">Pour ce scénario nous avons choisi de faire un simple affichage des recettes avec leurs ingrédients pour que les utilisateurs puissent avoir un aperçu des plats auxquels ils peuvent avoir accès en commandant chez nous.  Ce scénario (comme les </w:t>
-      </w:r>
-      <w:r>
-        <w:t>suivants</w:t>
-      </w:r>
-      <w:r>
-        <w:t xml:space="preserve">) utilise évidemment </w:t>
-      </w:r>
-      <w:r>
-        <w:t>xs :key pour créer des index utilisant les @id.  Dans ce scénario, cela permet par exemple de faire référence à des ingrédients qui ne sont pas directement écrits dans les recettes à l’aide de l’index ingredientKey.</w:t>
+        <w:t>« Un utilisateur se connecte à notre site et souhaite voir les recettes qu’il pourrait faire/aimer en voyant les images et les ingrédients »</w:t>
       </w:r>
     </w:p>
     <w:p>
+      <w:r>
+        <w:t xml:space="preserve">Pour ce scénario nous avons choisi de faire un simple affichage des recettes avec leurs ingrédients pour que les utilisateurs puissent avoir un aperçu des plats auxquels ils peuvent avoir accès en commandant chez nous.  Ce scénario (comme les </w:t>
+      </w:r>
+      <w:r>
+        <w:t>suivants</w:t>
+      </w:r>
+      <w:r>
+        <w:t xml:space="preserve">) utilise évidemment </w:t>
+      </w:r>
+      <w:proofErr w:type="spellStart"/>
+      <w:r>
+        <w:t>xs</w:t>
+      </w:r>
+      <w:proofErr w:type="spellEnd"/>
+      <w:r>
+        <w:t xml:space="preserve"> :key pour créer des index utilisant les @id.  Dans ce scénario, cela permet par exemple de </w:t>
+      </w:r>
+      <w:r>
+        <w:lastRenderedPageBreak/>
+        <w:t xml:space="preserve">faire référence à des ingrédients qui ne sont pas directement écrits dans les recettes à l’aide de l’index </w:t>
+      </w:r>
+      <w:proofErr w:type="spellStart"/>
+      <w:r>
+        <w:t>ingredientKey</w:t>
+      </w:r>
+      <w:proofErr w:type="spellEnd"/>
+      <w:r>
+        <w:t>.</w:t>
+      </w:r>
+    </w:p>
+    <w:p>
       <w:pPr>
         <w:pStyle w:val="Titre2"/>
       </w:pPr>
-      <w:r>
-        <w:lastRenderedPageBreak/>
+      <w:bookmarkStart w:id="5" w:name="_Toc161224316"/>
+      <w:r>
         <w:t>Scenario 2</w:t>
+      </w:r>
+      <w:bookmarkEnd w:id="5"/>
+    </w:p>
+    <w:p>
+      <w:r>
+        <w:t>« Un utilisateur plutôt récent sur notre site, souhaite avoir une idée des menus proposés et de leur qualité. Il regarde donc les commentaires des utilisateurs en fonction de leur notation et du menu commandé »</w:t>
       </w:r>
     </w:p>
     <w:p>
@@ -816,55 +1061,134 @@
         </w:rPr>
       </w:pPr>
       <w:r>
-        <w:t>Pour ce scénario, nous affichons les commentaires. Pour rendre cela un peu plus ordonné nous utilisons des for each dans le but d’afficher tout d’abord tous les commentaires ayant eu une note de 5</w:t>
+        <w:t xml:space="preserve">Pour ce scénario, nous affichons les commentaires. Pour rendre cela un peu plus ordonné nous utilisons des for </w:t>
+      </w:r>
+      <w:proofErr w:type="spellStart"/>
+      <w:r>
+        <w:t>each</w:t>
+      </w:r>
+      <w:proofErr w:type="spellEnd"/>
+      <w:r>
+        <w:t xml:space="preserve"> dans le but d’afficher tout d’abord tous les commentaires ayant eu une note de 5</w:t>
       </w:r>
       <w:r>
         <w:rPr>
           <w:rFonts w:ascii="Segoe UI Emoji" w:hAnsi="Segoe UI Emoji" w:cs="Segoe UI Emoji"/>
         </w:rPr>
-        <w:t>⭐ puis puis ceux ayant eu 4⭐ etc…</w:t>
+        <w:t xml:space="preserve">⭐ puis </w:t>
+      </w:r>
+      <w:proofErr w:type="spellStart"/>
+      <w:r>
+        <w:rPr>
+          <w:rFonts w:ascii="Segoe UI Emoji" w:hAnsi="Segoe UI Emoji" w:cs="Segoe UI Emoji"/>
+        </w:rPr>
+        <w:t>puis</w:t>
+      </w:r>
+      <w:proofErr w:type="spellEnd"/>
+      <w:r>
+        <w:rPr>
+          <w:rFonts w:ascii="Segoe UI Emoji" w:hAnsi="Segoe UI Emoji" w:cs="Segoe UI Emoji"/>
+        </w:rPr>
+        <w:t xml:space="preserve"> ceux ayant eu 4⭐ etc…</w:t>
       </w:r>
       <w:r>
         <w:rPr>
           <w:rFonts w:ascii="Segoe UI Emoji" w:hAnsi="Segoe UI Emoji" w:cs="Segoe UI Emoji"/>
         </w:rPr>
         <w:br/>
-        <w:t xml:space="preserve">On utilise ici 2 xs :key pour avoir le nom du menu associé au commentaire ainsi que </w:t>
-      </w:r>
+        <w:t xml:space="preserve">On utilise ici 2 </w:t>
+      </w:r>
+      <w:proofErr w:type="spellStart"/>
       <w:r>
         <w:rPr>
           <w:rFonts w:ascii="Segoe UI Emoji" w:hAnsi="Segoe UI Emoji" w:cs="Segoe UI Emoji"/>
         </w:rPr>
-        <w:t>l’id de la commande.</w:t>
-      </w:r>
-    </w:p>
-    <w:p>
-      <w:pPr>
+        <w:t>xs</w:t>
+      </w:r>
+      <w:proofErr w:type="spellEnd"/>
+      <w:r>
         <w:rPr>
           <w:rFonts w:ascii="Segoe UI Emoji" w:hAnsi="Segoe UI Emoji" w:cs="Segoe UI Emoji"/>
         </w:rPr>
-      </w:pPr>
+        <w:t xml:space="preserve"> :key pour avoir le nom du menu associé au commentaire ainsi que </w:t>
+      </w:r>
+      <w:proofErr w:type="spellStart"/>
+      <w:r>
+        <w:rPr>
+          <w:rFonts w:ascii="Segoe UI Emoji" w:hAnsi="Segoe UI Emoji" w:cs="Segoe UI Emoji"/>
+        </w:rPr>
+        <w:t>l’id</w:t>
+      </w:r>
+      <w:proofErr w:type="spellEnd"/>
+      <w:r>
+        <w:rPr>
+          <w:rFonts w:ascii="Segoe UI Emoji" w:hAnsi="Segoe UI Emoji" w:cs="Segoe UI Emoji"/>
+        </w:rPr>
+        <w:t xml:space="preserve"> de la commande.</w:t>
+      </w:r>
+      <w:r>
+        <w:rPr>
+          <w:rFonts w:ascii="Segoe UI Emoji" w:hAnsi="Segoe UI Emoji" w:cs="Segoe UI Emoji"/>
+        </w:rPr>
+        <w:t xml:space="preserve"> Nous affichons également le nombre total de commentaires postés via l’utilisation de la méthode count().</w:t>
+      </w:r>
     </w:p>
     <w:p>
       <w:pPr>
-        <w:pStyle w:val="Titre2"/>
-      </w:pPr>
-      <w:r>
-        <w:t>Scenario 6</w:t>
-      </w:r>
+        <w:rPr>
+          <w:rFonts w:ascii="Segoe UI Emoji" w:hAnsi="Segoe UI Emoji" w:cs="Segoe UI Emoji"/>
+        </w:rPr>
+      </w:pPr>
     </w:p>
     <w:p>
-      <w:r>
-        <w:t>Pour ce dernier scénario, nous avons pris la décision de programmer en python. Nous avons codé ce programme python pour qu’il utilise les données xml et les transforme en un fichier html. Plus précisément, l’output est un fichier html affichant les utilisateurs de XMHelloFresh ainsi que leurs informations. Cette page est bien évidemment réservée aux administrateurs du site.</w:t>
-      </w:r>
+      <w:pPr>
+        <w:pStyle w:val="Titre2"/>
+      </w:pPr>
+      <w:bookmarkStart w:id="6" w:name="_Toc161224317"/>
+      <w:r>
+        <w:t>Scenario 6</w:t>
+      </w:r>
+      <w:bookmarkEnd w:id="6"/>
     </w:p>
     <w:p>
       <w:r>
-        <w:t>Ce programme est simple, il import xml.etree.ElementTree qui permet de traiter les xml en python.</w:t>
+        <w:t>« Un administrateur souhaite vérifier les données d’un utilisateur se plaignant d’une livraison à la mauvaise adresse. Il a donc créé un programme python lui affichant ces données et peut résoudre ce mystère »</w:t>
+      </w:r>
+    </w:p>
+    <w:p>
+      <w:r>
+        <w:t xml:space="preserve">Pour ce dernier scénario, nous avons pris la décision de programmer en python. Nous avons codé ce programme python pour qu’il utilise les données xml et les transforme en un fichier html. Plus précisément, l’output est un fichier html affichant les utilisateurs de </w:t>
+      </w:r>
+      <w:proofErr w:type="spellStart"/>
+      <w:r>
+        <w:t>XMHelloFresh</w:t>
+      </w:r>
+      <w:proofErr w:type="spellEnd"/>
+      <w:r>
+        <w:t xml:space="preserve"> ainsi que leurs informations. Cette page est bien évidemment réservée aux administrateurs du site.</w:t>
+      </w:r>
+    </w:p>
+    <w:p>
+      <w:r>
+        <w:t xml:space="preserve">Ce programme est simple, il import </w:t>
+      </w:r>
+      <w:proofErr w:type="spellStart"/>
+      <w:r>
+        <w:t>xml.etree.ElementTree</w:t>
+      </w:r>
+      <w:proofErr w:type="spellEnd"/>
+      <w:r>
+        <w:t xml:space="preserve"> qui permet de traiter les xml en python.</w:t>
       </w:r>
       <w:r>
         <w:br/>
-        <w:t xml:space="preserve">Ensuite, depuis la racine, nous nous rendons dans la branche des utilisateurs ce qui nous permet ensuite de récupérer tout les éléments d’un utilisateur. </w:t>
+        <w:t xml:space="preserve">Ensuite, depuis la racine, nous nous rendons dans la branche des utilisateurs ce qui nous permet ensuite de récupérer </w:t>
+      </w:r>
+      <w:r>
+        <w:t>tous</w:t>
+      </w:r>
+      <w:r>
+        <w:t xml:space="preserve"> les éléments d’un utilisateur. </w:t>
       </w:r>
       <w:r>
         <w:br/>

</xml_diff>

<commit_message>
fin des scenario go diapo !
</commit_message>
<xml_diff>
--- a/Rapport.docx
+++ b/Rapport.docx
@@ -33,7 +33,6 @@
           <w:szCs w:val="28"/>
         </w:rPr>
       </w:pPr>
-      <w:proofErr w:type="spellStart"/>
       <w:r>
         <w:rPr>
           <w:rFonts w:ascii="Copperplate Gothic Light" w:hAnsi="Copperplate Gothic Light"/>
@@ -42,7 +41,6 @@
         </w:rPr>
         <w:t>XMHelloFresh</w:t>
       </w:r>
-      <w:proofErr w:type="spellEnd"/>
     </w:p>
     <w:p>
       <w:pPr>
@@ -462,11 +460,7 @@
               <w:tab w:val="right" w:leader="dot" w:pos="9062"/>
             </w:tabs>
             <w:rPr>
-              <w:rFonts w:eastAsiaTheme="minorEastAsia"/>
               <w:noProof/>
-              <w:sz w:val="24"/>
-              <w:szCs w:val="24"/>
-              <w:lang w:eastAsia="fr-FR"/>
             </w:rPr>
           </w:pPr>
           <w:hyperlink w:anchor="_Toc161224316" w:history="1">
@@ -661,15 +655,7 @@
       </w:r>
       <w:r>
         <w:br/>
-        <w:t xml:space="preserve">Nous avons donc commencé par mettre ces éléments dans notre document </w:t>
-      </w:r>
-      <w:proofErr w:type="spellStart"/>
-      <w:r>
-        <w:t>xsd</w:t>
-      </w:r>
-      <w:proofErr w:type="spellEnd"/>
-      <w:r>
-        <w:t xml:space="preserve"> et ensuite nous les avons pris chacun un par un tout en nous demandant de quoi ils devraient être composés.</w:t>
+        <w:t>Nous avons donc commencé par mettre ces éléments dans notre document xsd et ensuite nous les avons pris chacun un par un tout en nous demandant de quoi ils devraient être composés.</w:t>
       </w:r>
       <w:r>
         <w:br/>
@@ -691,51 +677,11 @@
         <w:t xml:space="preserve"> individuels </w:t>
       </w:r>
       <w:r>
-        <w:t xml:space="preserve">dotés d’un id (pour éviter la redondance). Cet élément Ingrédient est un </w:t>
-      </w:r>
-      <w:proofErr w:type="spellStart"/>
-      <w:r>
-        <w:t>xs</w:t>
-      </w:r>
-      <w:proofErr w:type="spellEnd"/>
-      <w:r>
-        <w:t> :</w:t>
-      </w:r>
-      <w:proofErr w:type="spellStart"/>
-      <w:r>
-        <w:t>complexType</w:t>
-      </w:r>
-      <w:proofErr w:type="spellEnd"/>
-      <w:r>
-        <w:t xml:space="preserve">, il est donc composé de plusieurs éléments, et également c’est un </w:t>
-      </w:r>
-      <w:proofErr w:type="spellStart"/>
-      <w:r>
-        <w:t>xs</w:t>
-      </w:r>
-      <w:proofErr w:type="spellEnd"/>
-      <w:r>
-        <w:t> :</w:t>
-      </w:r>
-      <w:proofErr w:type="spellStart"/>
-      <w:r>
-        <w:t>sequence</w:t>
-      </w:r>
-      <w:proofErr w:type="spellEnd"/>
-      <w:r>
-        <w:t>, ce qui signifie qu’on veut garder l’ordre spécifié des éléments de « ingrédient ».</w:t>
+        <w:t>dotés d’un id (pour éviter la redondance). Cet élément Ingrédient est un xs :complexType, il est donc composé de plusieurs éléments, et également c’est un xs :sequence, ce qui signifie qu’on veut garder l’ordre spécifié des éléments de « ingrédient ».</w:t>
       </w:r>
       <w:r>
         <w:br/>
-        <w:t xml:space="preserve">Ces éléments sont, un nom (sous forme d’un string), une quantité (sous forme d’un </w:t>
-      </w:r>
-      <w:proofErr w:type="spellStart"/>
-      <w:r>
-        <w:t>integer</w:t>
-      </w:r>
-      <w:proofErr w:type="spellEnd"/>
-      <w:r>
-        <w:t xml:space="preserve">), une unité (sous forme de string). </w:t>
+        <w:t xml:space="preserve">Ces éléments sont, un nom (sous forme d’un string), une quantité (sous forme d’un integer), une unité (sous forme de string). </w:t>
       </w:r>
     </w:p>
     <w:p>
@@ -810,23 +756,7 @@
     <w:p/>
     <w:p>
       <w:r>
-        <w:t xml:space="preserve">Après avoir fait cela avec chaque élément, notre </w:t>
-      </w:r>
-      <w:proofErr w:type="spellStart"/>
-      <w:r>
-        <w:t>xsd</w:t>
-      </w:r>
-      <w:proofErr w:type="spellEnd"/>
-      <w:r>
-        <w:t xml:space="preserve"> était terminé et nous avons pu construire notre XML. Nous avons essayé de le remplir de quelques données pour avoir une base de données permettant de travailler sur la suite du projet en construisant des visualisation grâce aux </w:t>
-      </w:r>
-      <w:proofErr w:type="spellStart"/>
-      <w:r>
-        <w:t>xslt</w:t>
-      </w:r>
-      <w:proofErr w:type="spellEnd"/>
-      <w:r>
-        <w:t>.</w:t>
+        <w:t>Après avoir fait cela avec chaque élément, notre xsd était terminé et nous avons pu construire notre XML. Nous avons essayé de le remplir de quelques données pour avoir une base de données permettant de travailler sur la suite du projet en construisant des visualisation grâce aux xslt.</w:t>
       </w:r>
     </w:p>
     <w:p>
@@ -971,15 +901,7 @@
         <w:t>compliquer</w:t>
       </w:r>
       <w:r>
-        <w:t xml:space="preserve"> la tâche, il suffira de prendre l’ingrédient avec </w:t>
-      </w:r>
-      <w:proofErr w:type="spellStart"/>
-      <w:r>
-        <w:t>l’id</w:t>
-      </w:r>
-      <w:proofErr w:type="spellEnd"/>
-      <w:r>
-        <w:t xml:space="preserve"> 16 qui correspond à un sachet de 50g de sucre.</w:t>
+        <w:t xml:space="preserve"> la tâche, il suffira de prendre l’ingrédient avec l’id 16 qui correspond à un sachet de 50g de sucre.</w:t>
       </w:r>
     </w:p>
     <w:p/>
@@ -1018,27 +940,15 @@
       <w:r>
         <w:t xml:space="preserve">) utilise évidemment </w:t>
       </w:r>
-      <w:proofErr w:type="spellStart"/>
-      <w:r>
-        <w:t>xs</w:t>
-      </w:r>
-      <w:proofErr w:type="spellEnd"/>
-      <w:r>
-        <w:t xml:space="preserve"> :key pour créer des index utilisant les @id.  Dans ce scénario, cela permet par exemple de </w:t>
+      <w:r>
+        <w:t xml:space="preserve">xs :key pour créer des index utilisant les @id.  Dans ce scénario, cela permet par exemple de </w:t>
       </w:r>
       <w:r>
         <w:lastRenderedPageBreak/>
-        <w:t xml:space="preserve">faire référence à des ingrédients qui ne sont pas directement écrits dans les recettes à l’aide de l’index </w:t>
-      </w:r>
-      <w:proofErr w:type="spellStart"/>
-      <w:r>
-        <w:t>ingredientKey</w:t>
-      </w:r>
-      <w:proofErr w:type="spellEnd"/>
-      <w:r>
-        <w:t>.</w:t>
-      </w:r>
-    </w:p>
+        <w:t>faire référence à des ingrédients qui ne sont pas directement écrits dans les recettes à l’aide de l’index ingredientKey.</w:t>
+      </w:r>
+    </w:p>
+    <w:p/>
     <w:p>
       <w:pPr>
         <w:pStyle w:val="Titre2"/>
@@ -1061,70 +971,26 @@
         </w:rPr>
       </w:pPr>
       <w:r>
-        <w:t xml:space="preserve">Pour ce scénario, nous affichons les commentaires. Pour rendre cela un peu plus ordonné nous utilisons des for </w:t>
-      </w:r>
-      <w:proofErr w:type="spellStart"/>
-      <w:r>
-        <w:t>each</w:t>
-      </w:r>
-      <w:proofErr w:type="spellEnd"/>
-      <w:r>
-        <w:t xml:space="preserve"> dans le but d’afficher tout d’abord tous les commentaires ayant eu une note de 5</w:t>
-      </w:r>
-      <w:r>
-        <w:rPr>
-          <w:rFonts w:ascii="Segoe UI Emoji" w:hAnsi="Segoe UI Emoji" w:cs="Segoe UI Emoji"/>
-        </w:rPr>
-        <w:t xml:space="preserve">⭐ puis </w:t>
-      </w:r>
-      <w:proofErr w:type="spellStart"/>
-      <w:r>
-        <w:rPr>
-          <w:rFonts w:ascii="Segoe UI Emoji" w:hAnsi="Segoe UI Emoji" w:cs="Segoe UI Emoji"/>
-        </w:rPr>
-        <w:t>puis</w:t>
-      </w:r>
-      <w:proofErr w:type="spellEnd"/>
-      <w:r>
-        <w:rPr>
-          <w:rFonts w:ascii="Segoe UI Emoji" w:hAnsi="Segoe UI Emoji" w:cs="Segoe UI Emoji"/>
-        </w:rPr>
-        <w:t xml:space="preserve"> ceux ayant eu 4⭐ etc…</w:t>
+        <w:t>Pour ce scénario, nous affichons les commentaires. Pour rendre cela un peu plus ordonné nous utilisons des for each dans le but d’afficher tout d’abord tous les commentaires ayant eu une note de 5</w:t>
+      </w:r>
+      <w:r>
+        <w:rPr>
+          <w:rFonts w:ascii="Segoe UI Emoji" w:hAnsi="Segoe UI Emoji" w:cs="Segoe UI Emoji"/>
+        </w:rPr>
+        <w:t>⭐ puis puis ceux ayant eu 4⭐ etc…</w:t>
       </w:r>
       <w:r>
         <w:rPr>
           <w:rFonts w:ascii="Segoe UI Emoji" w:hAnsi="Segoe UI Emoji" w:cs="Segoe UI Emoji"/>
         </w:rPr>
         <w:br/>
-        <w:t xml:space="preserve">On utilise ici 2 </w:t>
-      </w:r>
-      <w:proofErr w:type="spellStart"/>
-      <w:r>
-        <w:rPr>
-          <w:rFonts w:ascii="Segoe UI Emoji" w:hAnsi="Segoe UI Emoji" w:cs="Segoe UI Emoji"/>
-        </w:rPr>
-        <w:t>xs</w:t>
-      </w:r>
-      <w:proofErr w:type="spellEnd"/>
-      <w:r>
-        <w:rPr>
-          <w:rFonts w:ascii="Segoe UI Emoji" w:hAnsi="Segoe UI Emoji" w:cs="Segoe UI Emoji"/>
-        </w:rPr>
-        <w:t xml:space="preserve"> :key pour avoir le nom du menu associé au commentaire ainsi que </w:t>
-      </w:r>
-      <w:proofErr w:type="spellStart"/>
-      <w:r>
-        <w:rPr>
-          <w:rFonts w:ascii="Segoe UI Emoji" w:hAnsi="Segoe UI Emoji" w:cs="Segoe UI Emoji"/>
-        </w:rPr>
-        <w:t>l’id</w:t>
-      </w:r>
-      <w:proofErr w:type="spellEnd"/>
-      <w:r>
-        <w:rPr>
-          <w:rFonts w:ascii="Segoe UI Emoji" w:hAnsi="Segoe UI Emoji" w:cs="Segoe UI Emoji"/>
-        </w:rPr>
-        <w:t xml:space="preserve"> de la commande.</w:t>
+        <w:t xml:space="preserve">On utilise ici 2 xs :key pour avoir le nom du menu associé au commentaire ainsi que </w:t>
+      </w:r>
+      <w:r>
+        <w:rPr>
+          <w:rFonts w:ascii="Segoe UI Emoji" w:hAnsi="Segoe UI Emoji" w:cs="Segoe UI Emoji"/>
+        </w:rPr>
+        <w:t>l’id de la commande.</w:t>
       </w:r>
       <w:r>
         <w:rPr>
@@ -1132,6 +998,12 @@
         </w:rPr>
         <w:t xml:space="preserve"> Nous affichons également le nombre total de commentaires postés via l’utilisation de la méthode count().</w:t>
       </w:r>
+      <w:r>
+        <w:rPr>
+          <w:rFonts w:ascii="Segoe UI Emoji" w:hAnsi="Segoe UI Emoji" w:cs="Segoe UI Emoji"/>
+        </w:rPr>
+        <w:t> </w:t>
+      </w:r>
     </w:p>
     <w:p>
       <w:pPr>
@@ -1144,6 +1016,261 @@
       <w:pPr>
         <w:pStyle w:val="Titre2"/>
       </w:pPr>
+      <w:r>
+        <w:t>Scénario 3</w:t>
+      </w:r>
+    </w:p>
+    <w:p>
+      <w:pPr>
+        <w:rPr>
+          <w:rFonts w:ascii="Segoe UI Emoji" w:hAnsi="Segoe UI Emoji" w:cs="Segoe UI Emoji"/>
+        </w:rPr>
+      </w:pPr>
+      <w:r>
+        <w:rPr>
+          <w:rFonts w:ascii="Segoe UI Emoji" w:hAnsi="Segoe UI Emoji" w:cs="Segoe UI Emoji"/>
+        </w:rPr>
+        <w:t>« Un</w:t>
+      </w:r>
+      <w:r>
+        <w:rPr>
+          <w:rFonts w:ascii="Segoe UI Emoji" w:hAnsi="Segoe UI Emoji" w:cs="Segoe UI Emoji"/>
+        </w:rPr>
+        <w:t xml:space="preserve"> gestionnaire de livraison souhaite accéder facilement aux détails des commandes par livreur. Pour répondre à ce besoin, une feuille de style XSLT a été développée pour extraire et organiser ces informations à partir d'un fichier XML.</w:t>
+      </w:r>
+      <w:r>
+        <w:rPr>
+          <w:rFonts w:ascii="Segoe UI Emoji" w:hAnsi="Segoe UI Emoji" w:cs="Segoe UI Emoji"/>
+        </w:rPr>
+        <w:t> »</w:t>
+      </w:r>
+      <w:r>
+        <w:rPr>
+          <w:rFonts w:ascii="Segoe UI Emoji" w:hAnsi="Segoe UI Emoji" w:cs="Segoe UI Emoji"/>
+        </w:rPr>
+        <w:t xml:space="preserve"> </w:t>
+      </w:r>
+    </w:p>
+    <w:p>
+      <w:pPr>
+        <w:rPr>
+          <w:rFonts w:ascii="Segoe UI Emoji" w:hAnsi="Segoe UI Emoji" w:cs="Segoe UI Emoji"/>
+        </w:rPr>
+      </w:pPr>
+      <w:r>
+        <w:rPr>
+          <w:rFonts w:ascii="Segoe UI Emoji" w:hAnsi="Segoe UI Emoji" w:cs="Segoe UI Emoji"/>
+        </w:rPr>
+        <w:t>Cette feuille de style utilise des index XSLT pour référencer les différentes entités telles que les commandes, les menus, les recettes, les utilisateurs et les livreurs. Lorsque la feuille de style est appliquée au fichier XML, elle génère un</w:t>
+      </w:r>
+      <w:r>
+        <w:rPr>
+          <w:rFonts w:ascii="Segoe UI Emoji" w:hAnsi="Segoe UI Emoji" w:cs="Segoe UI Emoji"/>
+        </w:rPr>
+        <w:t xml:space="preserve"> fichier </w:t>
+      </w:r>
+      <w:r>
+        <w:rPr>
+          <w:rFonts w:ascii="Segoe UI Emoji" w:hAnsi="Segoe UI Emoji" w:cs="Segoe UI Emoji"/>
+        </w:rPr>
+        <w:t xml:space="preserve">HTML présentant les détails des commandes regroupées par livreur. Chaque livreur est identifié, suivi de la liste des commandes qui lui sont attribuées, avec les informations telles que l'identifiant de la commande, le nom de l'utilisateur, la date, l'heure, l'adresse de livraison, le statut de la commande et le prix. </w:t>
+      </w:r>
+    </w:p>
+    <w:p>
+      <w:pPr>
+        <w:rPr>
+          <w:rFonts w:ascii="Segoe UI Emoji" w:hAnsi="Segoe UI Emoji" w:cs="Segoe UI Emoji"/>
+        </w:rPr>
+      </w:pPr>
+      <w:r>
+        <w:rPr>
+          <w:rFonts w:ascii="Segoe UI Emoji" w:hAnsi="Segoe UI Emoji" w:cs="Segoe UI Emoji"/>
+        </w:rPr>
+        <w:t>Cette interface facilite la gestion des livraisons en permettant aux gestionnaires de visualiser rapidement les informations nécessaires.</w:t>
+      </w:r>
+    </w:p>
+    <w:p>
+      <w:pPr>
+        <w:rPr>
+          <w:rFonts w:ascii="Segoe UI Emoji" w:hAnsi="Segoe UI Emoji" w:cs="Segoe UI Emoji"/>
+        </w:rPr>
+      </w:pPr>
+    </w:p>
+    <w:p>
+      <w:pPr>
+        <w:pStyle w:val="Titre2"/>
+      </w:pPr>
+      <w:r>
+        <w:t>Scénario 4</w:t>
+      </w:r>
+    </w:p>
+    <w:p>
+      <w:pPr>
+        <w:rPr>
+          <w:rFonts w:ascii="Segoe UI Emoji" w:hAnsi="Segoe UI Emoji" w:cs="Segoe UI Emoji"/>
+        </w:rPr>
+      </w:pPr>
+      <w:r>
+        <w:rPr>
+          <w:rFonts w:ascii="Segoe UI Emoji" w:hAnsi="Segoe UI Emoji" w:cs="Segoe UI Emoji"/>
+        </w:rPr>
+        <w:t>« U</w:t>
+      </w:r>
+      <w:r>
+        <w:rPr>
+          <w:rFonts w:ascii="Segoe UI Emoji" w:hAnsi="Segoe UI Emoji" w:cs="Segoe UI Emoji"/>
+        </w:rPr>
+        <w:t>n gestionnaire de livraison souhaite accéder facilement aux adresses où les livreurs ont déjà effectué au moins une livraison. Pour répondre à ce besoin, une transformation XSLT a été mise en place pour extraire et organiser ces informations à partir d'un fichier XML.</w:t>
+      </w:r>
+      <w:r>
+        <w:rPr>
+          <w:rFonts w:ascii="Segoe UI Emoji" w:hAnsi="Segoe UI Emoji" w:cs="Segoe UI Emoji"/>
+        </w:rPr>
+        <w:t> »</w:t>
+      </w:r>
+    </w:p>
+    <w:p>
+      <w:pPr>
+        <w:rPr>
+          <w:rFonts w:ascii="Segoe UI Emoji" w:hAnsi="Segoe UI Emoji" w:cs="Segoe UI Emoji"/>
+        </w:rPr>
+      </w:pPr>
+      <w:r>
+        <w:rPr>
+          <w:rFonts w:ascii="Segoe UI Emoji" w:hAnsi="Segoe UI Emoji" w:cs="Segoe UI Emoji"/>
+        </w:rPr>
+        <w:t>La feuille de style XSLT prend comme entrée le fichier XML contenant les données sur les livreurs et les commandes effectuées. Lorsque cette feuille de style est appliquée au fichier XML, elle génère un nouveau XML structuré pour afficher les informations sur les livreurs et les adresses où ils ont déjà livré.</w:t>
+      </w:r>
+    </w:p>
+    <w:p>
+      <w:pPr>
+        <w:rPr>
+          <w:rFonts w:ascii="Segoe UI Emoji" w:hAnsi="Segoe UI Emoji" w:cs="Segoe UI Emoji"/>
+        </w:rPr>
+      </w:pPr>
+      <w:r>
+        <w:rPr>
+          <w:rFonts w:ascii="Segoe UI Emoji" w:hAnsi="Segoe UI Emoji" w:cs="Segoe UI Emoji"/>
+        </w:rPr>
+        <w:lastRenderedPageBreak/>
+        <w:t>Chaque livreur est représenté dans le nouveau XML avec son nom, prénom et une liste des adresses de livraison effectuées. Pour chaque livraison, la date, l'heure et l'adresse sont incluses.</w:t>
+      </w:r>
+    </w:p>
+    <w:p>
+      <w:pPr>
+        <w:rPr>
+          <w:rFonts w:ascii="Segoe UI Emoji" w:hAnsi="Segoe UI Emoji" w:cs="Segoe UI Emoji"/>
+        </w:rPr>
+      </w:pPr>
+      <w:r>
+        <w:rPr>
+          <w:rFonts w:ascii="Segoe UI Emoji" w:hAnsi="Segoe UI Emoji" w:cs="Segoe UI Emoji"/>
+        </w:rPr>
+        <w:t>Cette transformation permet aux gestionnaires de visualiser rapidement les adresses où chaque livreur a déjà effectué des livraisons, facilitant ainsi la gestion logistique des livraisons.</w:t>
+      </w:r>
+    </w:p>
+    <w:p>
+      <w:pPr>
+        <w:rPr>
+          <w:rFonts w:ascii="Segoe UI Emoji" w:hAnsi="Segoe UI Emoji" w:cs="Segoe UI Emoji"/>
+        </w:rPr>
+      </w:pPr>
+    </w:p>
+    <w:p>
+      <w:pPr>
+        <w:rPr>
+          <w:rFonts w:ascii="Segoe UI Emoji" w:hAnsi="Segoe UI Emoji" w:cs="Segoe UI Emoji"/>
+        </w:rPr>
+      </w:pPr>
+      <w:r>
+        <w:rPr>
+          <w:rFonts w:ascii="Segoe UI Emoji" w:hAnsi="Segoe UI Emoji" w:cs="Segoe UI Emoji"/>
+        </w:rPr>
+        <w:t>Scénario 5</w:t>
+      </w:r>
+    </w:p>
+    <w:p>
+      <w:pPr>
+        <w:rPr>
+          <w:rFonts w:ascii="Segoe UI Emoji" w:hAnsi="Segoe UI Emoji" w:cs="Segoe UI Emoji"/>
+        </w:rPr>
+      </w:pPr>
+      <w:r>
+        <w:rPr>
+          <w:rFonts w:ascii="Segoe UI Emoji" w:hAnsi="Segoe UI Emoji" w:cs="Segoe UI Emoji"/>
+        </w:rPr>
+        <w:t>« U</w:t>
+      </w:r>
+      <w:r>
+        <w:rPr>
+          <w:rFonts w:ascii="Segoe UI Emoji" w:hAnsi="Segoe UI Emoji" w:cs="Segoe UI Emoji"/>
+        </w:rPr>
+        <w:t>n administrateur souhaite accéder aux données des recettes et des menus disponibles sur la plateforme XMHelloFresh. Pour répondre à cette exigence, une transformation XSLT a été développée pour extraire et organiser ces informations à partir d'un fichier XML.</w:t>
+      </w:r>
+      <w:r>
+        <w:rPr>
+          <w:rFonts w:ascii="Segoe UI Emoji" w:hAnsi="Segoe UI Emoji" w:cs="Segoe UI Emoji"/>
+        </w:rPr>
+        <w:t> »</w:t>
+      </w:r>
+    </w:p>
+    <w:p>
+      <w:pPr>
+        <w:rPr>
+          <w:rFonts w:ascii="Segoe UI Emoji" w:hAnsi="Segoe UI Emoji" w:cs="Segoe UI Emoji"/>
+        </w:rPr>
+      </w:pPr>
+      <w:r>
+        <w:rPr>
+          <w:rFonts w:ascii="Segoe UI Emoji" w:hAnsi="Segoe UI Emoji" w:cs="Segoe UI Emoji"/>
+        </w:rPr>
+        <w:t>La feuille de style XSLT prend comme entrée le fichier XML contenant les données sur les recettes et les menus. Lorsque cette feuille de style est appliquée au fichier XML, elle génère un nouveau format JSON structuré pour afficher les informations sur les recettes et les menus disponibles.</w:t>
+      </w:r>
+    </w:p>
+    <w:p>
+      <w:pPr>
+        <w:rPr>
+          <w:rFonts w:ascii="Segoe UI Emoji" w:hAnsi="Segoe UI Emoji" w:cs="Segoe UI Emoji"/>
+        </w:rPr>
+      </w:pPr>
+      <w:r>
+        <w:rPr>
+          <w:rFonts w:ascii="Segoe UI Emoji" w:hAnsi="Segoe UI Emoji" w:cs="Segoe UI Emoji"/>
+        </w:rPr>
+        <w:t>Chaque recette est représentée dans le JSON avec son nom, le nombre de personnes pour lequel elle est destinée, une liste des ingrédients nécessaires avec leur quantité et unité, les étapes de la recette, et l'URL de l'image associée. De même, chaque menu est représenté avec son nom, son prix, et une liste des recettes incluses.</w:t>
+      </w:r>
+    </w:p>
+    <w:p>
+      <w:pPr>
+        <w:rPr>
+          <w:rFonts w:ascii="Segoe UI Emoji" w:hAnsi="Segoe UI Emoji" w:cs="Segoe UI Emoji"/>
+        </w:rPr>
+      </w:pPr>
+      <w:r>
+        <w:rPr>
+          <w:rFonts w:ascii="Segoe UI Emoji" w:hAnsi="Segoe UI Emoji" w:cs="Segoe UI Emoji"/>
+        </w:rPr>
+        <w:t>Cette transformation permet à l'administrateur d'accéder facilement aux données des recettes et des menus dans un format JSON, facilitant ainsi la gestion et l'utilisation de ces informations dans d'autres applications ou services.</w:t>
+      </w:r>
+      <w:r>
+        <w:rPr>
+          <w:rFonts w:ascii="Segoe UI Emoji" w:hAnsi="Segoe UI Emoji" w:cs="Segoe UI Emoji"/>
+          <w:vanish/>
+        </w:rPr>
+        <w:t>Haut du formulaire</w:t>
+      </w:r>
+    </w:p>
+    <w:p>
+      <w:pPr>
+        <w:rPr>
+          <w:rFonts w:ascii="Segoe UI Emoji" w:hAnsi="Segoe UI Emoji" w:cs="Segoe UI Emoji"/>
+        </w:rPr>
+      </w:pPr>
+    </w:p>
+    <w:p>
+      <w:pPr>
+        <w:pStyle w:val="Titre2"/>
+      </w:pPr>
       <w:bookmarkStart w:id="6" w:name="_Toc161224317"/>
       <w:r>
         <w:t>Scenario 6</w:t>
@@ -1151,48 +1278,74 @@
       <w:bookmarkEnd w:id="6"/>
     </w:p>
     <w:p>
-      <w:r>
+      <w:pPr>
+        <w:rPr>
+          <w:rFonts w:ascii="Segoe UI" w:hAnsi="Segoe UI" w:cs="Segoe UI"/>
+        </w:rPr>
+      </w:pPr>
+      <w:r>
+        <w:rPr>
+          <w:rFonts w:ascii="Segoe UI" w:hAnsi="Segoe UI" w:cs="Segoe UI"/>
+        </w:rPr>
         <w:t>« Un administrateur souhaite vérifier les données d’un utilisateur se plaignant d’une livraison à la mauvaise adresse. Il a donc créé un programme python lui affichant ces données et peut résoudre ce mystère »</w:t>
       </w:r>
     </w:p>
     <w:p>
-      <w:r>
-        <w:t xml:space="preserve">Pour ce dernier scénario, nous avons pris la décision de programmer en python. Nous avons codé ce programme python pour qu’il utilise les données xml et les transforme en un fichier html. Plus précisément, l’output est un fichier html affichant les utilisateurs de </w:t>
-      </w:r>
-      <w:proofErr w:type="spellStart"/>
-      <w:r>
-        <w:t>XMHelloFresh</w:t>
-      </w:r>
-      <w:proofErr w:type="spellEnd"/>
-      <w:r>
-        <w:t xml:space="preserve"> ainsi que leurs informations. Cette page est bien évidemment réservée aux administrateurs du site.</w:t>
-      </w:r>
-    </w:p>
-    <w:p>
-      <w:r>
-        <w:t xml:space="preserve">Ce programme est simple, il import </w:t>
-      </w:r>
-      <w:proofErr w:type="spellStart"/>
-      <w:r>
-        <w:t>xml.etree.ElementTree</w:t>
-      </w:r>
-      <w:proofErr w:type="spellEnd"/>
-      <w:r>
-        <w:t xml:space="preserve"> qui permet de traiter les xml en python.</w:t>
-      </w:r>
-      <w:r>
+      <w:pPr>
+        <w:rPr>
+          <w:rFonts w:ascii="Segoe UI" w:hAnsi="Segoe UI" w:cs="Segoe UI"/>
+        </w:rPr>
+      </w:pPr>
+      <w:r>
+        <w:rPr>
+          <w:rFonts w:ascii="Segoe UI" w:hAnsi="Segoe UI" w:cs="Segoe UI"/>
+        </w:rPr>
+        <w:t>Pour ce dernier scénario, nous avons pris la décision de programmer en python. Nous avons codé ce programme python pour qu’il utilise les données xml et les transforme en un fichier html. Plus précisément, l’output est un fichier html affichant les utilisateurs de XMHelloFresh ainsi que leurs informations. Cette page est bien évidemment réservée aux administrateurs du site.</w:t>
+      </w:r>
+    </w:p>
+    <w:p>
+      <w:pPr>
+        <w:rPr>
+          <w:rFonts w:ascii="Segoe UI" w:hAnsi="Segoe UI" w:cs="Segoe UI"/>
+        </w:rPr>
+      </w:pPr>
+      <w:r>
+        <w:rPr>
+          <w:rFonts w:ascii="Segoe UI" w:hAnsi="Segoe UI" w:cs="Segoe UI"/>
+        </w:rPr>
+        <w:t>Ce programme est simple, il import xml.etree.ElementTree qui permet de traiter les xml en python.</w:t>
+      </w:r>
+      <w:r>
+        <w:rPr>
+          <w:rFonts w:ascii="Segoe UI" w:hAnsi="Segoe UI" w:cs="Segoe UI"/>
+        </w:rPr>
         <w:br/>
         <w:t xml:space="preserve">Ensuite, depuis la racine, nous nous rendons dans la branche des utilisateurs ce qui nous permet ensuite de récupérer </w:t>
       </w:r>
       <w:r>
+        <w:rPr>
+          <w:rFonts w:ascii="Segoe UI" w:hAnsi="Segoe UI" w:cs="Segoe UI"/>
+        </w:rPr>
         <w:t>tous</w:t>
       </w:r>
       <w:r>
+        <w:rPr>
+          <w:rFonts w:ascii="Segoe UI" w:hAnsi="Segoe UI" w:cs="Segoe UI"/>
+        </w:rPr>
         <w:t xml:space="preserve"> les éléments d’un utilisateur. </w:t>
       </w:r>
       <w:r>
+        <w:rPr>
+          <w:rFonts w:ascii="Segoe UI" w:hAnsi="Segoe UI" w:cs="Segoe UI"/>
+        </w:rPr>
         <w:br/>
         <w:t>Grâce à cela on peut ensuite insérer ces informations dans le format html et générer l’output</w:t>
+      </w:r>
+      <w:r>
+        <w:rPr>
+          <w:rFonts w:ascii="Segoe UI" w:hAnsi="Segoe UI" w:cs="Segoe UI"/>
+        </w:rPr>
+        <w:t>.</w:t>
       </w:r>
     </w:p>
     <w:sectPr>
@@ -1996,7 +2149,6 @@
   <w:style w:type="character" w:default="1" w:styleId="Policepardfaut">
     <w:name w:val="Default Paragraph Font"/>
     <w:uiPriority w:val="1"/>
-    <w:semiHidden/>
     <w:unhideWhenUsed/>
   </w:style>
   <w:style w:type="table" w:default="1" w:styleId="TableauNormal">

</xml_diff>

<commit_message>
fin du rapport : 4pages ok, go diapo !
</commit_message>
<xml_diff>
--- a/Rapport.docx
+++ b/Rapport.docx
@@ -41,6 +41,30 @@
         </w:rPr>
         <w:t>XMHelloFresh</w:t>
       </w:r>
+    </w:p>
+    <w:p>
+      <w:pPr>
+        <w:jc w:val="center"/>
+        <w:rPr>
+          <w:rFonts w:ascii="Segoe UI" w:hAnsi="Segoe UI" w:cs="Segoe UI"/>
+        </w:rPr>
+      </w:pPr>
+      <w:r>
+        <w:rPr>
+          <w:rFonts w:ascii="Segoe UI" w:hAnsi="Segoe UI" w:cs="Segoe UI"/>
+        </w:rPr>
+        <w:t>Andres lucie – Froment Lorenzo</w:t>
+      </w:r>
+    </w:p>
+    <w:p>
+      <w:pPr>
+        <w:jc w:val="center"/>
+        <w:rPr>
+          <w:rFonts w:ascii="Copperplate Gothic Light" w:hAnsi="Copperplate Gothic Light"/>
+          <w:sz w:val="28"/>
+          <w:szCs w:val="28"/>
+        </w:rPr>
+      </w:pPr>
     </w:p>
     <w:p>
       <w:pPr>
@@ -107,7 +131,7 @@
           <w:r>
             <w:fldChar w:fldCharType="separate"/>
           </w:r>
-          <w:hyperlink w:anchor="_Toc161224311" w:history="1">
+          <w:hyperlink w:anchor="_Toc161305445" w:history="1">
             <w:r>
               <w:rPr>
                 <w:rStyle w:val="Lienhypertexte"/>
@@ -134,7 +158,7 @@
                 <w:noProof/>
                 <w:webHidden/>
               </w:rPr>
-              <w:instrText xml:space="preserve"> PAGEREF _Toc161224311 \h </w:instrText>
+              <w:instrText xml:space="preserve"> PAGEREF _Toc161305445 \h </w:instrText>
             </w:r>
             <w:r>
               <w:rPr>
@@ -179,7 +203,7 @@
               <w:lang w:eastAsia="fr-FR"/>
             </w:rPr>
           </w:pPr>
-          <w:hyperlink w:anchor="_Toc161224312" w:history="1">
+          <w:hyperlink w:anchor="_Toc161305446" w:history="1">
             <w:r>
               <w:rPr>
                 <w:rStyle w:val="Lienhypertexte"/>
@@ -206,7 +230,7 @@
                 <w:noProof/>
                 <w:webHidden/>
               </w:rPr>
-              <w:instrText xml:space="preserve"> PAGEREF _Toc161224312 \h </w:instrText>
+              <w:instrText xml:space="preserve"> PAGEREF _Toc161305446 \h </w:instrText>
             </w:r>
             <w:r>
               <w:rPr>
@@ -251,7 +275,7 @@
               <w:lang w:eastAsia="fr-FR"/>
             </w:rPr>
           </w:pPr>
-          <w:hyperlink w:anchor="_Toc161224313" w:history="1">
+          <w:hyperlink w:anchor="_Toc161305447" w:history="1">
             <w:r>
               <w:rPr>
                 <w:rStyle w:val="Lienhypertexte"/>
@@ -278,7 +302,7 @@
                 <w:noProof/>
                 <w:webHidden/>
               </w:rPr>
-              <w:instrText xml:space="preserve"> PAGEREF _Toc161224313 \h </w:instrText>
+              <w:instrText xml:space="preserve"> PAGEREF _Toc161305447 \h </w:instrText>
             </w:r>
             <w:r>
               <w:rPr>
@@ -323,7 +347,7 @@
               <w:lang w:eastAsia="fr-FR"/>
             </w:rPr>
           </w:pPr>
-          <w:hyperlink w:anchor="_Toc161224314" w:history="1">
+          <w:hyperlink w:anchor="_Toc161305448" w:history="1">
             <w:r>
               <w:rPr>
                 <w:rStyle w:val="Lienhypertexte"/>
@@ -350,7 +374,7 @@
                 <w:noProof/>
                 <w:webHidden/>
               </w:rPr>
-              <w:instrText xml:space="preserve"> PAGEREF _Toc161224314 \h </w:instrText>
+              <w:instrText xml:space="preserve"> PAGEREF _Toc161305448 \h </w:instrText>
             </w:r>
             <w:r>
               <w:rPr>
@@ -395,7 +419,7 @@
               <w:lang w:eastAsia="fr-FR"/>
             </w:rPr>
           </w:pPr>
-          <w:hyperlink w:anchor="_Toc161224315" w:history="1">
+          <w:hyperlink w:anchor="_Toc161305449" w:history="1">
             <w:r>
               <w:rPr>
                 <w:rStyle w:val="Lienhypertexte"/>
@@ -422,7 +446,7 @@
                 <w:noProof/>
                 <w:webHidden/>
               </w:rPr>
-              <w:instrText xml:space="preserve"> PAGEREF _Toc161224315 \h </w:instrText>
+              <w:instrText xml:space="preserve"> PAGEREF _Toc161305449 \h </w:instrText>
             </w:r>
             <w:r>
               <w:rPr>
@@ -443,74 +467,6 @@
                 <w:webHidden/>
               </w:rPr>
               <w:t>2</w:t>
-            </w:r>
-            <w:r>
-              <w:rPr>
-                <w:noProof/>
-                <w:webHidden/>
-              </w:rPr>
-              <w:fldChar w:fldCharType="end"/>
-            </w:r>
-          </w:hyperlink>
-        </w:p>
-        <w:p>
-          <w:pPr>
-            <w:pStyle w:val="TM2"/>
-            <w:tabs>
-              <w:tab w:val="right" w:leader="dot" w:pos="9062"/>
-            </w:tabs>
-            <w:rPr>
-              <w:noProof/>
-            </w:rPr>
-          </w:pPr>
-          <w:hyperlink w:anchor="_Toc161224316" w:history="1">
-            <w:r>
-              <w:rPr>
-                <w:rStyle w:val="Lienhypertexte"/>
-                <w:noProof/>
-              </w:rPr>
-              <w:t>Scenario 2</w:t>
-            </w:r>
-            <w:r>
-              <w:rPr>
-                <w:noProof/>
-                <w:webHidden/>
-              </w:rPr>
-              <w:tab/>
-            </w:r>
-            <w:r>
-              <w:rPr>
-                <w:noProof/>
-                <w:webHidden/>
-              </w:rPr>
-              <w:fldChar w:fldCharType="begin"/>
-            </w:r>
-            <w:r>
-              <w:rPr>
-                <w:noProof/>
-                <w:webHidden/>
-              </w:rPr>
-              <w:instrText xml:space="preserve"> PAGEREF _Toc161224316 \h </w:instrText>
-            </w:r>
-            <w:r>
-              <w:rPr>
-                <w:noProof/>
-                <w:webHidden/>
-              </w:rPr>
-            </w:r>
-            <w:r>
-              <w:rPr>
-                <w:noProof/>
-                <w:webHidden/>
-              </w:rPr>
-              <w:fldChar w:fldCharType="separate"/>
-            </w:r>
-            <w:r>
-              <w:rPr>
-                <w:noProof/>
-                <w:webHidden/>
-              </w:rPr>
-              <w:t>3</w:t>
             </w:r>
             <w:r>
               <w:rPr>
@@ -535,13 +491,13 @@
               <w:lang w:eastAsia="fr-FR"/>
             </w:rPr>
           </w:pPr>
-          <w:hyperlink w:anchor="_Toc161224317" w:history="1">
+          <w:hyperlink w:anchor="_Toc161305450" w:history="1">
             <w:r>
               <w:rPr>
                 <w:rStyle w:val="Lienhypertexte"/>
                 <w:noProof/>
               </w:rPr>
-              <w:t>Scenario 6</w:t>
+              <w:t>Scenario 2</w:t>
             </w:r>
             <w:r>
               <w:rPr>
@@ -562,7 +518,7 @@
                 <w:noProof/>
                 <w:webHidden/>
               </w:rPr>
-              <w:instrText xml:space="preserve"> PAGEREF _Toc161224317 \h </w:instrText>
+              <w:instrText xml:space="preserve"> PAGEREF _Toc161305450 \h </w:instrText>
             </w:r>
             <w:r>
               <w:rPr>
@@ -594,6 +550,228 @@
           </w:hyperlink>
         </w:p>
         <w:p>
+          <w:pPr>
+            <w:pStyle w:val="TM2"/>
+            <w:tabs>
+              <w:tab w:val="right" w:leader="dot" w:pos="9062"/>
+            </w:tabs>
+            <w:rPr>
+              <w:rFonts w:eastAsiaTheme="minorEastAsia"/>
+              <w:noProof/>
+              <w:sz w:val="24"/>
+              <w:szCs w:val="24"/>
+              <w:lang w:eastAsia="fr-FR"/>
+            </w:rPr>
+          </w:pPr>
+          <w:hyperlink w:anchor="_Toc161305451" w:history="1">
+            <w:r>
+              <w:rPr>
+                <w:rStyle w:val="Lienhypertexte"/>
+                <w:noProof/>
+              </w:rPr>
+              <w:t>Scénario 3</w:t>
+            </w:r>
+            <w:r>
+              <w:rPr>
+                <w:noProof/>
+                <w:webHidden/>
+              </w:rPr>
+              <w:tab/>
+            </w:r>
+            <w:r>
+              <w:rPr>
+                <w:noProof/>
+                <w:webHidden/>
+              </w:rPr>
+              <w:fldChar w:fldCharType="begin"/>
+            </w:r>
+            <w:r>
+              <w:rPr>
+                <w:noProof/>
+                <w:webHidden/>
+              </w:rPr>
+              <w:instrText xml:space="preserve"> PAGEREF _Toc161305451 \h </w:instrText>
+            </w:r>
+            <w:r>
+              <w:rPr>
+                <w:noProof/>
+                <w:webHidden/>
+              </w:rPr>
+            </w:r>
+            <w:r>
+              <w:rPr>
+                <w:noProof/>
+                <w:webHidden/>
+              </w:rPr>
+              <w:fldChar w:fldCharType="separate"/>
+            </w:r>
+            <w:r>
+              <w:rPr>
+                <w:noProof/>
+                <w:webHidden/>
+              </w:rPr>
+              <w:t>3</w:t>
+            </w:r>
+            <w:r>
+              <w:rPr>
+                <w:noProof/>
+                <w:webHidden/>
+              </w:rPr>
+              <w:fldChar w:fldCharType="end"/>
+            </w:r>
+          </w:hyperlink>
+        </w:p>
+        <w:p>
+          <w:pPr>
+            <w:pStyle w:val="TM2"/>
+            <w:tabs>
+              <w:tab w:val="right" w:leader="dot" w:pos="9062"/>
+            </w:tabs>
+            <w:rPr>
+              <w:rFonts w:eastAsiaTheme="minorEastAsia"/>
+              <w:noProof/>
+              <w:sz w:val="24"/>
+              <w:szCs w:val="24"/>
+              <w:lang w:eastAsia="fr-FR"/>
+            </w:rPr>
+          </w:pPr>
+          <w:hyperlink w:anchor="_Toc161305452" w:history="1">
+            <w:r>
+              <w:rPr>
+                <w:rStyle w:val="Lienhypertexte"/>
+                <w:noProof/>
+              </w:rPr>
+              <w:t>Scénario 4</w:t>
+            </w:r>
+            <w:r>
+              <w:rPr>
+                <w:noProof/>
+                <w:webHidden/>
+              </w:rPr>
+              <w:tab/>
+            </w:r>
+            <w:r>
+              <w:rPr>
+                <w:noProof/>
+                <w:webHidden/>
+              </w:rPr>
+              <w:fldChar w:fldCharType="begin"/>
+            </w:r>
+            <w:r>
+              <w:rPr>
+                <w:noProof/>
+                <w:webHidden/>
+              </w:rPr>
+              <w:instrText xml:space="preserve"> PAGEREF _Toc161305452 \h </w:instrText>
+            </w:r>
+            <w:r>
+              <w:rPr>
+                <w:noProof/>
+                <w:webHidden/>
+              </w:rPr>
+            </w:r>
+            <w:r>
+              <w:rPr>
+                <w:noProof/>
+                <w:webHidden/>
+              </w:rPr>
+              <w:fldChar w:fldCharType="separate"/>
+            </w:r>
+            <w:r>
+              <w:rPr>
+                <w:noProof/>
+                <w:webHidden/>
+              </w:rPr>
+              <w:t>3</w:t>
+            </w:r>
+            <w:r>
+              <w:rPr>
+                <w:noProof/>
+                <w:webHidden/>
+              </w:rPr>
+              <w:fldChar w:fldCharType="end"/>
+            </w:r>
+          </w:hyperlink>
+        </w:p>
+        <w:p>
+          <w:pPr>
+            <w:pStyle w:val="TM2"/>
+            <w:tabs>
+              <w:tab w:val="right" w:leader="dot" w:pos="9062"/>
+            </w:tabs>
+            <w:rPr>
+              <w:rFonts w:eastAsiaTheme="minorEastAsia"/>
+              <w:noProof/>
+              <w:sz w:val="24"/>
+              <w:szCs w:val="24"/>
+              <w:lang w:eastAsia="fr-FR"/>
+            </w:rPr>
+          </w:pPr>
+          <w:hyperlink w:anchor="_Toc161305453" w:history="1">
+            <w:r>
+              <w:rPr>
+                <w:rStyle w:val="Lienhypertexte"/>
+                <w:noProof/>
+              </w:rPr>
+              <w:t>Scenario 6</w:t>
+            </w:r>
+            <w:r>
+              <w:rPr>
+                <w:noProof/>
+                <w:webHidden/>
+              </w:rPr>
+              <w:tab/>
+            </w:r>
+            <w:r>
+              <w:rPr>
+                <w:noProof/>
+                <w:webHidden/>
+              </w:rPr>
+              <w:fldChar w:fldCharType="begin"/>
+            </w:r>
+            <w:r>
+              <w:rPr>
+                <w:noProof/>
+                <w:webHidden/>
+              </w:rPr>
+              <w:instrText xml:space="preserve"> PAGEREF _Toc161305453 \h </w:instrText>
+            </w:r>
+            <w:r>
+              <w:rPr>
+                <w:noProof/>
+                <w:webHidden/>
+              </w:rPr>
+            </w:r>
+            <w:r>
+              <w:rPr>
+                <w:noProof/>
+                <w:webHidden/>
+              </w:rPr>
+              <w:fldChar w:fldCharType="separate"/>
+            </w:r>
+            <w:r>
+              <w:rPr>
+                <w:noProof/>
+                <w:webHidden/>
+              </w:rPr>
+              <w:t>4</w:t>
+            </w:r>
+            <w:r>
+              <w:rPr>
+                <w:noProof/>
+                <w:webHidden/>
+              </w:rPr>
+              <w:fldChar w:fldCharType="end"/>
+            </w:r>
+          </w:hyperlink>
+        </w:p>
+        <w:p>
+          <w:pPr>
+            <w:rPr>
+              <w:b/>
+              <w:bCs/>
+            </w:rPr>
+          </w:pPr>
           <w:r>
             <w:rPr>
               <w:b/>
@@ -608,19 +786,7 @@
       <w:pPr>
         <w:pStyle w:val="Titre1"/>
       </w:pPr>
-      <w:r>
-        <w:rPr>
-          <w:rFonts w:ascii="Copperplate Gothic Light" w:hAnsi="Copperplate Gothic Light"/>
-        </w:rPr>
-        <w:br/>
-      </w:r>
-      <w:r>
-        <w:rPr>
-          <w:rFonts w:ascii="Copperplate Gothic Light" w:hAnsi="Copperplate Gothic Light"/>
-        </w:rPr>
-        <w:br/>
-      </w:r>
-      <w:bookmarkStart w:id="0" w:name="_Toc161224311"/>
+      <w:bookmarkStart w:id="0" w:name="_Toc161305445"/>
       <w:r>
         <w:t xml:space="preserve">I. XML et XML </w:t>
       </w:r>
@@ -633,7 +799,7 @@
       <w:pPr>
         <w:pStyle w:val="Titre2"/>
       </w:pPr>
-      <w:bookmarkStart w:id="1" w:name="_Toc161224312"/>
+      <w:bookmarkStart w:id="1" w:name="_Toc161305446"/>
       <w:r>
         <w:t>Construction de la base de données</w:t>
       </w:r>
@@ -684,23 +850,39 @@
         <w:t xml:space="preserve">Ces éléments sont, un nom (sous forme d’un string), une quantité (sous forme d’un integer), une unité (sous forme de string). </w:t>
       </w:r>
     </w:p>
+    <w:p/>
+    <w:p/>
+    <w:p>
+      <w:r>
+        <w:lastRenderedPageBreak/>
+        <w:t>Voici sa structure :</w:t>
+      </w:r>
+    </w:p>
     <w:p>
       <w:r>
         <w:rPr>
           <w:noProof/>
         </w:rPr>
         <w:drawing>
-          <wp:anchor distT="0" distB="0" distL="114300" distR="114300" simplePos="0" relativeHeight="251658240" behindDoc="0" locked="0" layoutInCell="1" allowOverlap="1" wp14:anchorId="358D9A25" wp14:editId="51C1D38C">
+          <wp:anchor distT="0" distB="0" distL="114300" distR="114300" simplePos="0" relativeHeight="251658240" behindDoc="1" locked="0" layoutInCell="1" allowOverlap="1" wp14:anchorId="358D9A25" wp14:editId="34CB5700">
             <wp:simplePos x="0" y="0"/>
             <wp:positionH relativeFrom="margin">
-              <wp:align>left</wp:align>
+              <wp:posOffset>-84109</wp:posOffset>
             </wp:positionH>
             <wp:positionV relativeFrom="paragraph">
-              <wp:posOffset>219347</wp:posOffset>
+              <wp:posOffset>46529</wp:posOffset>
             </wp:positionV>
-            <wp:extent cx="3592286" cy="1465610"/>
+            <wp:extent cx="3592195" cy="1465580"/>
             <wp:effectExtent l="0" t="0" r="8255" b="1270"/>
-            <wp:wrapNone/>
+            <wp:wrapTight wrapText="bothSides">
+              <wp:wrapPolygon edited="0">
+                <wp:start x="0" y="0"/>
+                <wp:lineTo x="0" y="21338"/>
+                <wp:lineTo x="21535" y="21338"/>
+                <wp:lineTo x="21535" y="0"/>
+                <wp:lineTo x="0" y="0"/>
+              </wp:wrapPolygon>
+            </wp:wrapTight>
             <wp:docPr id="1861415926" name="Image 1" descr="Une image contenant texte, capture d’écran, Police&#10;&#10;Description générée automatiquement"/>
             <wp:cNvGraphicFramePr>
               <a:graphicFrameLocks xmlns:a="http://schemas.openxmlformats.org/drawingml/2006/main" noChangeAspect="1"/>
@@ -727,7 +909,7 @@
                   <pic:spPr>
                     <a:xfrm>
                       <a:off x="0" y="0"/>
-                      <a:ext cx="3603928" cy="1470360"/>
+                      <a:ext cx="3592195" cy="1465580"/>
                     </a:xfrm>
                     <a:prstGeom prst="rect">
                       <a:avLst/>
@@ -746,16 +928,6 @@
         </w:drawing>
       </w:r>
       <w:r>
-        <w:t>Voici ci-dessous sa structure :</w:t>
-      </w:r>
-    </w:p>
-    <w:p/>
-    <w:p/>
-    <w:p/>
-    <w:p/>
-    <w:p/>
-    <w:p>
-      <w:r>
         <w:t>Après avoir fait cela avec chaque élément, notre xsd était terminé et nous avons pu construire notre XML. Nous avons essayé de le remplir de quelques données pour avoir une base de données permettant de travailler sur la suite du projet en construisant des visualisation grâce aux xslt.</w:t>
       </w:r>
     </w:p>
@@ -771,13 +943,12 @@
       <w:pPr>
         <w:pStyle w:val="Titre2"/>
       </w:pPr>
-      <w:bookmarkStart w:id="2" w:name="_Toc161224313"/>
+      <w:bookmarkStart w:id="2" w:name="_Toc161305447"/>
       <w:r>
         <w:t>Avantages et inconvénients</w:t>
       </w:r>
       <w:bookmarkEnd w:id="2"/>
     </w:p>
-    <w:p/>
     <w:p>
       <w:r>
         <w:t xml:space="preserve">Un des avantages de notre schéma xml est qu’il est bien détaillé, avec des id attribués à la majorité des éléments permettant d’éviter beaucoup de redondance, que ce soit pour les ingrédients dans les recettes ou bien les utilisateurs auxquels </w:t>
@@ -909,7 +1080,7 @@
       <w:pPr>
         <w:pStyle w:val="Titre1"/>
       </w:pPr>
-      <w:bookmarkStart w:id="3" w:name="_Toc161224314"/>
+      <w:bookmarkStart w:id="3" w:name="_Toc161305448"/>
       <w:r>
         <w:t>II. Scénarios</w:t>
       </w:r>
@@ -919,7 +1090,7 @@
       <w:pPr>
         <w:pStyle w:val="Titre2"/>
       </w:pPr>
-      <w:bookmarkStart w:id="4" w:name="_Toc161224315"/>
+      <w:bookmarkStart w:id="4" w:name="_Toc161305449"/>
       <w:r>
         <w:t>Scénario 1</w:t>
       </w:r>
@@ -932,7 +1103,11 @@
     </w:p>
     <w:p>
       <w:r>
-        <w:t xml:space="preserve">Pour ce scénario nous avons choisi de faire un simple affichage des recettes avec leurs ingrédients pour que les utilisateurs puissent avoir un aperçu des plats auxquels ils peuvent avoir accès en commandant chez nous.  Ce scénario (comme les </w:t>
+        <w:t xml:space="preserve">Pour ce scénario nous avons choisi de faire un simple affichage des recettes avec leurs ingrédients pour que les utilisateurs puissent avoir un aperçu des plats auxquels ils peuvent </w:t>
+      </w:r>
+      <w:r>
+        <w:lastRenderedPageBreak/>
+        <w:t xml:space="preserve">avoir accès en commandant chez nous.  Ce scénario (comme les </w:t>
       </w:r>
       <w:r>
         <w:t>suivants</w:t>
@@ -941,11 +1116,7 @@
         <w:t xml:space="preserve">) utilise évidemment </w:t>
       </w:r>
       <w:r>
-        <w:t xml:space="preserve">xs :key pour créer des index utilisant les @id.  Dans ce scénario, cela permet par exemple de </w:t>
-      </w:r>
-      <w:r>
-        <w:lastRenderedPageBreak/>
-        <w:t>faire référence à des ingrédients qui ne sont pas directement écrits dans les recettes à l’aide de l’index ingredientKey.</w:t>
+        <w:t>xs :key pour créer des index utilisant les @id.  Dans ce scénario, cela permet par exemple de faire référence à des ingrédients qui ne sont pas directement écrits dans les recettes à l’aide de l’index ingredientKey.</w:t>
       </w:r>
     </w:p>
     <w:p/>
@@ -953,7 +1124,7 @@
       <w:pPr>
         <w:pStyle w:val="Titre2"/>
       </w:pPr>
-      <w:bookmarkStart w:id="5" w:name="_Toc161224316"/>
+      <w:bookmarkStart w:id="5" w:name="_Toc161305450"/>
       <w:r>
         <w:t>Scenario 2</w:t>
       </w:r>
@@ -1016,9 +1187,11 @@
       <w:pPr>
         <w:pStyle w:val="Titre2"/>
       </w:pPr>
+      <w:bookmarkStart w:id="6" w:name="_Toc161305451"/>
       <w:r>
         <w:t>Scénario 3</w:t>
       </w:r>
+      <w:bookmarkEnd w:id="6"/>
     </w:p>
     <w:p>
       <w:pPr>
@@ -1100,9 +1273,11 @@
       <w:pPr>
         <w:pStyle w:val="Titre2"/>
       </w:pPr>
+      <w:bookmarkStart w:id="7" w:name="_Toc161305452"/>
       <w:r>
         <w:t>Scénario 4</w:t>
       </w:r>
+      <w:bookmarkEnd w:id="7"/>
     </w:p>
     <w:p>
       <w:pPr>
@@ -1271,11 +1446,11 @@
       <w:pPr>
         <w:pStyle w:val="Titre2"/>
       </w:pPr>
-      <w:bookmarkStart w:id="6" w:name="_Toc161224317"/>
+      <w:bookmarkStart w:id="8" w:name="_Toc161305453"/>
       <w:r>
         <w:t>Scenario 6</w:t>
       </w:r>
-      <w:bookmarkEnd w:id="6"/>
+      <w:bookmarkEnd w:id="8"/>
     </w:p>
     <w:p>
       <w:pPr>

</xml_diff>